<commit_message>
Numbers added to documentation
</commit_message>
<xml_diff>
--- a/TheLegendOfDensmore/Documents/ProjectDocumentation.docx
+++ b/TheLegendOfDensmore/Documents/ProjectDocumentation.docx
@@ -2972,6 +2972,2977 @@
         </w:rPr>
         <w:t>Box to say if the player has died or if the player has beat the final boss and for each room</w:t>
       </w:r>
+    </w:p>
+    <w:p>
+      <w:pPr>
+        <w:rPr>
+          <w:rFonts w:ascii="Times New Roman" w:hAnsi="Times New Roman" w:cs="Times New Roman"/>
+          <w:b/>
+          <w:bCs/>
+          <w:sz w:val="24"/>
+          <w:szCs w:val="24"/>
+        </w:rPr>
+      </w:pPr>
+      <w:r>
+        <w:rPr>
+          <w:rFonts w:ascii="Times New Roman" w:hAnsi="Times New Roman" w:cs="Times New Roman"/>
+          <w:b/>
+          <w:bCs/>
+          <w:sz w:val="24"/>
+          <w:szCs w:val="24"/>
+          <w:highlight w:val="yellow"/>
+        </w:rPr>
+        <w:lastRenderedPageBreak/>
+        <w:t>Gameplay Numbers</w:t>
+      </w:r>
+    </w:p>
+    <w:tbl>
+      <w:tblPr>
+        <w:tblW w:w="8954" w:type="dxa"/>
+        <w:tblBorders>
+          <w:top w:val="single" w:sz="4" w:space="0" w:color="auto"/>
+          <w:left w:val="single" w:sz="4" w:space="0" w:color="auto"/>
+          <w:bottom w:val="single" w:sz="4" w:space="0" w:color="auto"/>
+          <w:right w:val="single" w:sz="4" w:space="0" w:color="auto"/>
+          <w:insideH w:val="single" w:sz="4" w:space="0" w:color="auto"/>
+          <w:insideV w:val="single" w:sz="4" w:space="0" w:color="auto"/>
+        </w:tblBorders>
+        <w:tblLook w:val="04A0" w:firstRow="1" w:lastRow="0" w:firstColumn="1" w:lastColumn="0" w:noHBand="0" w:noVBand="1"/>
+      </w:tblPr>
+      <w:tblGrid>
+        <w:gridCol w:w="1954"/>
+        <w:gridCol w:w="1400"/>
+        <w:gridCol w:w="1400"/>
+        <w:gridCol w:w="1400"/>
+        <w:gridCol w:w="1400"/>
+        <w:gridCol w:w="1400"/>
+      </w:tblGrid>
+      <w:tr>
+        <w:trPr>
+          <w:trHeight w:val="315"/>
+        </w:trPr>
+        <w:tc>
+          <w:tcPr>
+            <w:tcW w:w="1954" w:type="dxa"/>
+            <w:shd w:val="clear" w:color="auto" w:fill="auto"/>
+            <w:noWrap/>
+            <w:vAlign w:val="bottom"/>
+            <w:hideMark/>
+          </w:tcPr>
+          <w:p>
+            <w:pPr>
+              <w:spacing w:after="0" w:line="240" w:lineRule="auto"/>
+              <w:rPr>
+                <w:rFonts w:ascii="Times New Roman" w:eastAsia="Times New Roman" w:hAnsi="Times New Roman" w:cs="Times New Roman"/>
+                <w:sz w:val="24"/>
+                <w:szCs w:val="24"/>
+              </w:rPr>
+            </w:pPr>
+          </w:p>
+        </w:tc>
+        <w:tc>
+          <w:tcPr>
+            <w:tcW w:w="1400" w:type="dxa"/>
+            <w:shd w:val="clear" w:color="auto" w:fill="auto"/>
+            <w:noWrap/>
+            <w:vAlign w:val="bottom"/>
+            <w:hideMark/>
+          </w:tcPr>
+          <w:p>
+            <w:pPr>
+              <w:spacing w:after="0" w:line="240" w:lineRule="auto"/>
+              <w:rPr>
+                <w:rFonts w:ascii="Times New Roman" w:eastAsia="Times New Roman" w:hAnsi="Times New Roman" w:cs="Times New Roman"/>
+                <w:color w:val="000000"/>
+                <w:sz w:val="24"/>
+                <w:szCs w:val="24"/>
+              </w:rPr>
+            </w:pPr>
+            <w:r>
+              <w:rPr>
+                <w:rFonts w:ascii="Times New Roman" w:eastAsia="Times New Roman" w:hAnsi="Times New Roman" w:cs="Times New Roman"/>
+                <w:color w:val="000000"/>
+                <w:sz w:val="24"/>
+                <w:szCs w:val="24"/>
+              </w:rPr>
+              <w:t>Player</w:t>
+            </w:r>
+          </w:p>
+        </w:tc>
+        <w:tc>
+          <w:tcPr>
+            <w:tcW w:w="1400" w:type="dxa"/>
+            <w:shd w:val="clear" w:color="auto" w:fill="auto"/>
+            <w:noWrap/>
+            <w:vAlign w:val="bottom"/>
+            <w:hideMark/>
+          </w:tcPr>
+          <w:p>
+            <w:pPr>
+              <w:spacing w:after="0" w:line="240" w:lineRule="auto"/>
+              <w:rPr>
+                <w:rFonts w:ascii="Times New Roman" w:eastAsia="Times New Roman" w:hAnsi="Times New Roman" w:cs="Times New Roman"/>
+                <w:color w:val="000000"/>
+                <w:sz w:val="24"/>
+                <w:szCs w:val="24"/>
+              </w:rPr>
+            </w:pPr>
+            <w:proofErr w:type="spellStart"/>
+            <w:r>
+              <w:rPr>
+                <w:rFonts w:ascii="Times New Roman" w:eastAsia="Times New Roman" w:hAnsi="Times New Roman" w:cs="Times New Roman"/>
+                <w:color w:val="000000"/>
+                <w:sz w:val="24"/>
+                <w:szCs w:val="24"/>
+              </w:rPr>
+              <w:t>lvl</w:t>
+            </w:r>
+            <w:proofErr w:type="spellEnd"/>
+            <w:r>
+              <w:rPr>
+                <w:rFonts w:ascii="Times New Roman" w:eastAsia="Times New Roman" w:hAnsi="Times New Roman" w:cs="Times New Roman"/>
+                <w:color w:val="000000"/>
+                <w:sz w:val="24"/>
+                <w:szCs w:val="24"/>
+              </w:rPr>
+              <w:t xml:space="preserve"> 1</w:t>
+            </w:r>
+          </w:p>
+        </w:tc>
+        <w:tc>
+          <w:tcPr>
+            <w:tcW w:w="1400" w:type="dxa"/>
+            <w:shd w:val="clear" w:color="auto" w:fill="auto"/>
+            <w:noWrap/>
+            <w:vAlign w:val="bottom"/>
+            <w:hideMark/>
+          </w:tcPr>
+          <w:p>
+            <w:pPr>
+              <w:spacing w:after="0" w:line="240" w:lineRule="auto"/>
+              <w:rPr>
+                <w:rFonts w:ascii="Times New Roman" w:eastAsia="Times New Roman" w:hAnsi="Times New Roman" w:cs="Times New Roman"/>
+                <w:color w:val="000000"/>
+                <w:sz w:val="24"/>
+                <w:szCs w:val="24"/>
+              </w:rPr>
+            </w:pPr>
+            <w:proofErr w:type="spellStart"/>
+            <w:r>
+              <w:rPr>
+                <w:rFonts w:ascii="Times New Roman" w:eastAsia="Times New Roman" w:hAnsi="Times New Roman" w:cs="Times New Roman"/>
+                <w:color w:val="000000"/>
+                <w:sz w:val="24"/>
+                <w:szCs w:val="24"/>
+              </w:rPr>
+              <w:t>lvl</w:t>
+            </w:r>
+            <w:proofErr w:type="spellEnd"/>
+            <w:r>
+              <w:rPr>
+                <w:rFonts w:ascii="Times New Roman" w:eastAsia="Times New Roman" w:hAnsi="Times New Roman" w:cs="Times New Roman"/>
+                <w:color w:val="000000"/>
+                <w:sz w:val="24"/>
+                <w:szCs w:val="24"/>
+              </w:rPr>
+              <w:t xml:space="preserve"> 2</w:t>
+            </w:r>
+          </w:p>
+        </w:tc>
+        <w:tc>
+          <w:tcPr>
+            <w:tcW w:w="1400" w:type="dxa"/>
+            <w:shd w:val="clear" w:color="auto" w:fill="auto"/>
+            <w:noWrap/>
+            <w:vAlign w:val="bottom"/>
+            <w:hideMark/>
+          </w:tcPr>
+          <w:p>
+            <w:pPr>
+              <w:spacing w:after="0" w:line="240" w:lineRule="auto"/>
+              <w:rPr>
+                <w:rFonts w:ascii="Times New Roman" w:eastAsia="Times New Roman" w:hAnsi="Times New Roman" w:cs="Times New Roman"/>
+                <w:color w:val="000000"/>
+                <w:sz w:val="24"/>
+                <w:szCs w:val="24"/>
+              </w:rPr>
+            </w:pPr>
+            <w:proofErr w:type="spellStart"/>
+            <w:r>
+              <w:rPr>
+                <w:rFonts w:ascii="Times New Roman" w:eastAsia="Times New Roman" w:hAnsi="Times New Roman" w:cs="Times New Roman"/>
+                <w:color w:val="000000"/>
+                <w:sz w:val="24"/>
+                <w:szCs w:val="24"/>
+              </w:rPr>
+              <w:t>lvl</w:t>
+            </w:r>
+            <w:proofErr w:type="spellEnd"/>
+            <w:r>
+              <w:rPr>
+                <w:rFonts w:ascii="Times New Roman" w:eastAsia="Times New Roman" w:hAnsi="Times New Roman" w:cs="Times New Roman"/>
+                <w:color w:val="000000"/>
+                <w:sz w:val="24"/>
+                <w:szCs w:val="24"/>
+              </w:rPr>
+              <w:t xml:space="preserve"> 3</w:t>
+            </w:r>
+          </w:p>
+        </w:tc>
+        <w:tc>
+          <w:tcPr>
+            <w:tcW w:w="1400" w:type="dxa"/>
+            <w:shd w:val="clear" w:color="auto" w:fill="auto"/>
+            <w:noWrap/>
+            <w:vAlign w:val="bottom"/>
+            <w:hideMark/>
+          </w:tcPr>
+          <w:p>
+            <w:pPr>
+              <w:spacing w:after="0" w:line="240" w:lineRule="auto"/>
+              <w:rPr>
+                <w:rFonts w:ascii="Times New Roman" w:eastAsia="Times New Roman" w:hAnsi="Times New Roman" w:cs="Times New Roman"/>
+                <w:color w:val="000000"/>
+                <w:sz w:val="24"/>
+                <w:szCs w:val="24"/>
+              </w:rPr>
+            </w:pPr>
+            <w:r>
+              <w:rPr>
+                <w:rFonts w:ascii="Times New Roman" w:eastAsia="Times New Roman" w:hAnsi="Times New Roman" w:cs="Times New Roman"/>
+                <w:color w:val="000000"/>
+                <w:sz w:val="24"/>
+                <w:szCs w:val="24"/>
+              </w:rPr>
+              <w:t>Boss</w:t>
+            </w:r>
+          </w:p>
+        </w:tc>
+      </w:tr>
+      <w:tr>
+        <w:trPr>
+          <w:trHeight w:val="315"/>
+        </w:trPr>
+        <w:tc>
+          <w:tcPr>
+            <w:tcW w:w="1954" w:type="dxa"/>
+            <w:shd w:val="clear" w:color="auto" w:fill="auto"/>
+            <w:noWrap/>
+            <w:vAlign w:val="bottom"/>
+            <w:hideMark/>
+          </w:tcPr>
+          <w:p>
+            <w:pPr>
+              <w:spacing w:after="0" w:line="240" w:lineRule="auto"/>
+              <w:rPr>
+                <w:rFonts w:ascii="Times New Roman" w:eastAsia="Times New Roman" w:hAnsi="Times New Roman" w:cs="Times New Roman"/>
+                <w:color w:val="000000"/>
+                <w:sz w:val="24"/>
+                <w:szCs w:val="24"/>
+              </w:rPr>
+            </w:pPr>
+            <w:r>
+              <w:rPr>
+                <w:rFonts w:ascii="Times New Roman" w:eastAsia="Times New Roman" w:hAnsi="Times New Roman" w:cs="Times New Roman"/>
+                <w:color w:val="000000"/>
+                <w:sz w:val="24"/>
+                <w:szCs w:val="24"/>
+              </w:rPr>
+              <w:t>Health</w:t>
+            </w:r>
+          </w:p>
+        </w:tc>
+        <w:tc>
+          <w:tcPr>
+            <w:tcW w:w="1400" w:type="dxa"/>
+            <w:shd w:val="clear" w:color="auto" w:fill="auto"/>
+            <w:noWrap/>
+            <w:vAlign w:val="bottom"/>
+            <w:hideMark/>
+          </w:tcPr>
+          <w:p>
+            <w:pPr>
+              <w:spacing w:after="0" w:line="240" w:lineRule="auto"/>
+              <w:jc w:val="right"/>
+              <w:rPr>
+                <w:rFonts w:ascii="Times New Roman" w:eastAsia="Times New Roman" w:hAnsi="Times New Roman" w:cs="Times New Roman"/>
+                <w:color w:val="000000"/>
+                <w:sz w:val="24"/>
+                <w:szCs w:val="24"/>
+              </w:rPr>
+            </w:pPr>
+            <w:r>
+              <w:rPr>
+                <w:rFonts w:ascii="Times New Roman" w:eastAsia="Times New Roman" w:hAnsi="Times New Roman" w:cs="Times New Roman"/>
+                <w:color w:val="000000"/>
+                <w:sz w:val="24"/>
+                <w:szCs w:val="24"/>
+              </w:rPr>
+              <w:t>50</w:t>
+            </w:r>
+          </w:p>
+        </w:tc>
+        <w:tc>
+          <w:tcPr>
+            <w:tcW w:w="1400" w:type="dxa"/>
+            <w:shd w:val="clear" w:color="auto" w:fill="auto"/>
+            <w:noWrap/>
+            <w:vAlign w:val="bottom"/>
+            <w:hideMark/>
+          </w:tcPr>
+          <w:p>
+            <w:pPr>
+              <w:spacing w:after="0" w:line="240" w:lineRule="auto"/>
+              <w:jc w:val="right"/>
+              <w:rPr>
+                <w:rFonts w:ascii="Times New Roman" w:eastAsia="Times New Roman" w:hAnsi="Times New Roman" w:cs="Times New Roman"/>
+                <w:color w:val="000000"/>
+                <w:sz w:val="24"/>
+                <w:szCs w:val="24"/>
+              </w:rPr>
+            </w:pPr>
+            <w:r>
+              <w:rPr>
+                <w:rFonts w:ascii="Times New Roman" w:eastAsia="Times New Roman" w:hAnsi="Times New Roman" w:cs="Times New Roman"/>
+                <w:color w:val="000000"/>
+                <w:sz w:val="24"/>
+                <w:szCs w:val="24"/>
+              </w:rPr>
+              <w:t>20</w:t>
+            </w:r>
+          </w:p>
+        </w:tc>
+        <w:tc>
+          <w:tcPr>
+            <w:tcW w:w="1400" w:type="dxa"/>
+            <w:shd w:val="clear" w:color="auto" w:fill="auto"/>
+            <w:noWrap/>
+            <w:vAlign w:val="bottom"/>
+            <w:hideMark/>
+          </w:tcPr>
+          <w:p>
+            <w:pPr>
+              <w:spacing w:after="0" w:line="240" w:lineRule="auto"/>
+              <w:jc w:val="right"/>
+              <w:rPr>
+                <w:rFonts w:ascii="Times New Roman" w:eastAsia="Times New Roman" w:hAnsi="Times New Roman" w:cs="Times New Roman"/>
+                <w:color w:val="000000"/>
+                <w:sz w:val="24"/>
+                <w:szCs w:val="24"/>
+              </w:rPr>
+            </w:pPr>
+            <w:r>
+              <w:rPr>
+                <w:rFonts w:ascii="Times New Roman" w:eastAsia="Times New Roman" w:hAnsi="Times New Roman" w:cs="Times New Roman"/>
+                <w:color w:val="000000"/>
+                <w:sz w:val="24"/>
+                <w:szCs w:val="24"/>
+              </w:rPr>
+              <w:t>25</w:t>
+            </w:r>
+          </w:p>
+        </w:tc>
+        <w:tc>
+          <w:tcPr>
+            <w:tcW w:w="1400" w:type="dxa"/>
+            <w:shd w:val="clear" w:color="auto" w:fill="auto"/>
+            <w:noWrap/>
+            <w:vAlign w:val="bottom"/>
+            <w:hideMark/>
+          </w:tcPr>
+          <w:p>
+            <w:pPr>
+              <w:spacing w:after="0" w:line="240" w:lineRule="auto"/>
+              <w:jc w:val="right"/>
+              <w:rPr>
+                <w:rFonts w:ascii="Times New Roman" w:eastAsia="Times New Roman" w:hAnsi="Times New Roman" w:cs="Times New Roman"/>
+                <w:color w:val="000000"/>
+                <w:sz w:val="24"/>
+                <w:szCs w:val="24"/>
+              </w:rPr>
+            </w:pPr>
+            <w:r>
+              <w:rPr>
+                <w:rFonts w:ascii="Times New Roman" w:eastAsia="Times New Roman" w:hAnsi="Times New Roman" w:cs="Times New Roman"/>
+                <w:color w:val="000000"/>
+                <w:sz w:val="24"/>
+                <w:szCs w:val="24"/>
+              </w:rPr>
+              <w:t>35</w:t>
+            </w:r>
+          </w:p>
+        </w:tc>
+        <w:tc>
+          <w:tcPr>
+            <w:tcW w:w="1400" w:type="dxa"/>
+            <w:shd w:val="clear" w:color="auto" w:fill="auto"/>
+            <w:noWrap/>
+            <w:vAlign w:val="bottom"/>
+            <w:hideMark/>
+          </w:tcPr>
+          <w:p>
+            <w:pPr>
+              <w:spacing w:after="0" w:line="240" w:lineRule="auto"/>
+              <w:jc w:val="right"/>
+              <w:rPr>
+                <w:rFonts w:ascii="Times New Roman" w:eastAsia="Times New Roman" w:hAnsi="Times New Roman" w:cs="Times New Roman"/>
+                <w:color w:val="000000"/>
+                <w:sz w:val="24"/>
+                <w:szCs w:val="24"/>
+              </w:rPr>
+            </w:pPr>
+            <w:r>
+              <w:rPr>
+                <w:rFonts w:ascii="Times New Roman" w:eastAsia="Times New Roman" w:hAnsi="Times New Roman" w:cs="Times New Roman"/>
+                <w:color w:val="000000"/>
+                <w:sz w:val="24"/>
+                <w:szCs w:val="24"/>
+              </w:rPr>
+              <w:t>150</w:t>
+            </w:r>
+          </w:p>
+        </w:tc>
+      </w:tr>
+      <w:tr>
+        <w:trPr>
+          <w:trHeight w:val="315"/>
+        </w:trPr>
+        <w:tc>
+          <w:tcPr>
+            <w:tcW w:w="1954" w:type="dxa"/>
+            <w:shd w:val="clear" w:color="auto" w:fill="auto"/>
+            <w:noWrap/>
+            <w:vAlign w:val="bottom"/>
+            <w:hideMark/>
+          </w:tcPr>
+          <w:p>
+            <w:pPr>
+              <w:spacing w:after="0" w:line="240" w:lineRule="auto"/>
+              <w:rPr>
+                <w:rFonts w:ascii="Times New Roman" w:eastAsia="Times New Roman" w:hAnsi="Times New Roman" w:cs="Times New Roman"/>
+                <w:color w:val="000000"/>
+                <w:sz w:val="24"/>
+                <w:szCs w:val="24"/>
+              </w:rPr>
+            </w:pPr>
+            <w:r>
+              <w:rPr>
+                <w:rFonts w:ascii="Times New Roman" w:eastAsia="Times New Roman" w:hAnsi="Times New Roman" w:cs="Times New Roman"/>
+                <w:color w:val="000000"/>
+                <w:sz w:val="24"/>
+                <w:szCs w:val="24"/>
+              </w:rPr>
+              <w:t>Base Damage</w:t>
+            </w:r>
+          </w:p>
+        </w:tc>
+        <w:tc>
+          <w:tcPr>
+            <w:tcW w:w="1400" w:type="dxa"/>
+            <w:shd w:val="clear" w:color="auto" w:fill="auto"/>
+            <w:noWrap/>
+            <w:vAlign w:val="bottom"/>
+            <w:hideMark/>
+          </w:tcPr>
+          <w:p>
+            <w:pPr>
+              <w:spacing w:after="0" w:line="240" w:lineRule="auto"/>
+              <w:jc w:val="right"/>
+              <w:rPr>
+                <w:rFonts w:ascii="Times New Roman" w:eastAsia="Times New Roman" w:hAnsi="Times New Roman" w:cs="Times New Roman"/>
+                <w:color w:val="000000"/>
+                <w:sz w:val="24"/>
+                <w:szCs w:val="24"/>
+              </w:rPr>
+            </w:pPr>
+            <w:r>
+              <w:rPr>
+                <w:rFonts w:ascii="Times New Roman" w:eastAsia="Times New Roman" w:hAnsi="Times New Roman" w:cs="Times New Roman"/>
+                <w:color w:val="000000"/>
+                <w:sz w:val="24"/>
+                <w:szCs w:val="24"/>
+              </w:rPr>
+              <w:t>15</w:t>
+            </w:r>
+          </w:p>
+        </w:tc>
+        <w:tc>
+          <w:tcPr>
+            <w:tcW w:w="1400" w:type="dxa"/>
+            <w:shd w:val="clear" w:color="auto" w:fill="auto"/>
+            <w:noWrap/>
+            <w:vAlign w:val="bottom"/>
+            <w:hideMark/>
+          </w:tcPr>
+          <w:p>
+            <w:pPr>
+              <w:spacing w:after="0" w:line="240" w:lineRule="auto"/>
+              <w:jc w:val="right"/>
+              <w:rPr>
+                <w:rFonts w:ascii="Times New Roman" w:eastAsia="Times New Roman" w:hAnsi="Times New Roman" w:cs="Times New Roman"/>
+                <w:color w:val="000000"/>
+                <w:sz w:val="24"/>
+                <w:szCs w:val="24"/>
+              </w:rPr>
+            </w:pPr>
+            <w:r>
+              <w:rPr>
+                <w:rFonts w:ascii="Times New Roman" w:eastAsia="Times New Roman" w:hAnsi="Times New Roman" w:cs="Times New Roman"/>
+                <w:color w:val="000000"/>
+                <w:sz w:val="24"/>
+                <w:szCs w:val="24"/>
+              </w:rPr>
+              <w:t>2</w:t>
+            </w:r>
+          </w:p>
+        </w:tc>
+        <w:tc>
+          <w:tcPr>
+            <w:tcW w:w="1400" w:type="dxa"/>
+            <w:shd w:val="clear" w:color="auto" w:fill="auto"/>
+            <w:noWrap/>
+            <w:vAlign w:val="bottom"/>
+            <w:hideMark/>
+          </w:tcPr>
+          <w:p>
+            <w:pPr>
+              <w:spacing w:after="0" w:line="240" w:lineRule="auto"/>
+              <w:jc w:val="right"/>
+              <w:rPr>
+                <w:rFonts w:ascii="Times New Roman" w:eastAsia="Times New Roman" w:hAnsi="Times New Roman" w:cs="Times New Roman"/>
+                <w:color w:val="000000"/>
+                <w:sz w:val="24"/>
+                <w:szCs w:val="24"/>
+              </w:rPr>
+            </w:pPr>
+            <w:r>
+              <w:rPr>
+                <w:rFonts w:ascii="Times New Roman" w:eastAsia="Times New Roman" w:hAnsi="Times New Roman" w:cs="Times New Roman"/>
+                <w:color w:val="000000"/>
+                <w:sz w:val="24"/>
+                <w:szCs w:val="24"/>
+              </w:rPr>
+              <w:t>4</w:t>
+            </w:r>
+          </w:p>
+        </w:tc>
+        <w:tc>
+          <w:tcPr>
+            <w:tcW w:w="1400" w:type="dxa"/>
+            <w:shd w:val="clear" w:color="auto" w:fill="auto"/>
+            <w:noWrap/>
+            <w:vAlign w:val="bottom"/>
+            <w:hideMark/>
+          </w:tcPr>
+          <w:p>
+            <w:pPr>
+              <w:spacing w:after="0" w:line="240" w:lineRule="auto"/>
+              <w:jc w:val="right"/>
+              <w:rPr>
+                <w:rFonts w:ascii="Times New Roman" w:eastAsia="Times New Roman" w:hAnsi="Times New Roman" w:cs="Times New Roman"/>
+                <w:color w:val="000000"/>
+                <w:sz w:val="24"/>
+                <w:szCs w:val="24"/>
+              </w:rPr>
+            </w:pPr>
+            <w:r>
+              <w:rPr>
+                <w:rFonts w:ascii="Times New Roman" w:eastAsia="Times New Roman" w:hAnsi="Times New Roman" w:cs="Times New Roman"/>
+                <w:color w:val="000000"/>
+                <w:sz w:val="24"/>
+                <w:szCs w:val="24"/>
+              </w:rPr>
+              <w:t>5</w:t>
+            </w:r>
+          </w:p>
+        </w:tc>
+        <w:tc>
+          <w:tcPr>
+            <w:tcW w:w="1400" w:type="dxa"/>
+            <w:shd w:val="clear" w:color="auto" w:fill="auto"/>
+            <w:noWrap/>
+            <w:vAlign w:val="bottom"/>
+            <w:hideMark/>
+          </w:tcPr>
+          <w:p>
+            <w:pPr>
+              <w:spacing w:after="0" w:line="240" w:lineRule="auto"/>
+              <w:jc w:val="right"/>
+              <w:rPr>
+                <w:rFonts w:ascii="Times New Roman" w:eastAsia="Times New Roman" w:hAnsi="Times New Roman" w:cs="Times New Roman"/>
+                <w:color w:val="000000"/>
+                <w:sz w:val="24"/>
+                <w:szCs w:val="24"/>
+              </w:rPr>
+            </w:pPr>
+            <w:r>
+              <w:rPr>
+                <w:rFonts w:ascii="Times New Roman" w:eastAsia="Times New Roman" w:hAnsi="Times New Roman" w:cs="Times New Roman"/>
+                <w:color w:val="000000"/>
+                <w:sz w:val="24"/>
+                <w:szCs w:val="24"/>
+              </w:rPr>
+              <w:t>8</w:t>
+            </w:r>
+          </w:p>
+        </w:tc>
+      </w:tr>
+      <w:tr>
+        <w:trPr>
+          <w:trHeight w:val="315"/>
+        </w:trPr>
+        <w:tc>
+          <w:tcPr>
+            <w:tcW w:w="1954" w:type="dxa"/>
+            <w:shd w:val="clear" w:color="auto" w:fill="auto"/>
+            <w:noWrap/>
+            <w:vAlign w:val="bottom"/>
+            <w:hideMark/>
+          </w:tcPr>
+          <w:p>
+            <w:pPr>
+              <w:spacing w:after="0" w:line="240" w:lineRule="auto"/>
+              <w:rPr>
+                <w:rFonts w:ascii="Times New Roman" w:eastAsia="Times New Roman" w:hAnsi="Times New Roman" w:cs="Times New Roman"/>
+                <w:color w:val="000000"/>
+                <w:sz w:val="24"/>
+                <w:szCs w:val="24"/>
+              </w:rPr>
+            </w:pPr>
+            <w:r>
+              <w:rPr>
+                <w:rFonts w:ascii="Times New Roman" w:eastAsia="Times New Roman" w:hAnsi="Times New Roman" w:cs="Times New Roman"/>
+                <w:color w:val="000000"/>
+                <w:sz w:val="24"/>
+                <w:szCs w:val="24"/>
+              </w:rPr>
+              <w:t>block damage (taken)</w:t>
+            </w:r>
+          </w:p>
+        </w:tc>
+        <w:tc>
+          <w:tcPr>
+            <w:tcW w:w="1400" w:type="dxa"/>
+            <w:shd w:val="clear" w:color="auto" w:fill="auto"/>
+            <w:noWrap/>
+            <w:vAlign w:val="bottom"/>
+            <w:hideMark/>
+          </w:tcPr>
+          <w:p>
+            <w:pPr>
+              <w:spacing w:after="0" w:line="240" w:lineRule="auto"/>
+              <w:jc w:val="right"/>
+              <w:rPr>
+                <w:rFonts w:ascii="Times New Roman" w:eastAsia="Times New Roman" w:hAnsi="Times New Roman" w:cs="Times New Roman"/>
+                <w:color w:val="000000"/>
+                <w:sz w:val="24"/>
+                <w:szCs w:val="24"/>
+              </w:rPr>
+            </w:pPr>
+            <w:r>
+              <w:rPr>
+                <w:rFonts w:ascii="Times New Roman" w:eastAsia="Times New Roman" w:hAnsi="Times New Roman" w:cs="Times New Roman"/>
+                <w:color w:val="000000"/>
+                <w:sz w:val="24"/>
+                <w:szCs w:val="24"/>
+              </w:rPr>
+              <w:t>4</w:t>
+            </w:r>
+          </w:p>
+        </w:tc>
+        <w:tc>
+          <w:tcPr>
+            <w:tcW w:w="1400" w:type="dxa"/>
+            <w:shd w:val="clear" w:color="auto" w:fill="auto"/>
+            <w:noWrap/>
+            <w:vAlign w:val="bottom"/>
+            <w:hideMark/>
+          </w:tcPr>
+          <w:p>
+            <w:pPr>
+              <w:spacing w:after="0" w:line="240" w:lineRule="auto"/>
+              <w:jc w:val="right"/>
+              <w:rPr>
+                <w:rFonts w:ascii="Times New Roman" w:eastAsia="Times New Roman" w:hAnsi="Times New Roman" w:cs="Times New Roman"/>
+                <w:color w:val="000000"/>
+                <w:sz w:val="24"/>
+                <w:szCs w:val="24"/>
+              </w:rPr>
+            </w:pPr>
+            <w:r>
+              <w:rPr>
+                <w:rFonts w:ascii="Times New Roman" w:eastAsia="Times New Roman" w:hAnsi="Times New Roman" w:cs="Times New Roman"/>
+                <w:color w:val="000000"/>
+                <w:sz w:val="24"/>
+                <w:szCs w:val="24"/>
+              </w:rPr>
+              <w:t>7</w:t>
+            </w:r>
+          </w:p>
+        </w:tc>
+        <w:tc>
+          <w:tcPr>
+            <w:tcW w:w="1400" w:type="dxa"/>
+            <w:shd w:val="clear" w:color="auto" w:fill="auto"/>
+            <w:noWrap/>
+            <w:vAlign w:val="bottom"/>
+            <w:hideMark/>
+          </w:tcPr>
+          <w:p>
+            <w:pPr>
+              <w:spacing w:after="0" w:line="240" w:lineRule="auto"/>
+              <w:jc w:val="right"/>
+              <w:rPr>
+                <w:rFonts w:ascii="Times New Roman" w:eastAsia="Times New Roman" w:hAnsi="Times New Roman" w:cs="Times New Roman"/>
+                <w:color w:val="000000"/>
+                <w:sz w:val="24"/>
+                <w:szCs w:val="24"/>
+              </w:rPr>
+            </w:pPr>
+            <w:r>
+              <w:rPr>
+                <w:rFonts w:ascii="Times New Roman" w:eastAsia="Times New Roman" w:hAnsi="Times New Roman" w:cs="Times New Roman"/>
+                <w:color w:val="000000"/>
+                <w:sz w:val="24"/>
+                <w:szCs w:val="24"/>
+              </w:rPr>
+              <w:t>7</w:t>
+            </w:r>
+          </w:p>
+        </w:tc>
+        <w:tc>
+          <w:tcPr>
+            <w:tcW w:w="1400" w:type="dxa"/>
+            <w:shd w:val="clear" w:color="auto" w:fill="auto"/>
+            <w:noWrap/>
+            <w:vAlign w:val="bottom"/>
+            <w:hideMark/>
+          </w:tcPr>
+          <w:p>
+            <w:pPr>
+              <w:spacing w:after="0" w:line="240" w:lineRule="auto"/>
+              <w:jc w:val="right"/>
+              <w:rPr>
+                <w:rFonts w:ascii="Times New Roman" w:eastAsia="Times New Roman" w:hAnsi="Times New Roman" w:cs="Times New Roman"/>
+                <w:color w:val="000000"/>
+                <w:sz w:val="24"/>
+                <w:szCs w:val="24"/>
+              </w:rPr>
+            </w:pPr>
+            <w:r>
+              <w:rPr>
+                <w:rFonts w:ascii="Times New Roman" w:eastAsia="Times New Roman" w:hAnsi="Times New Roman" w:cs="Times New Roman"/>
+                <w:color w:val="000000"/>
+                <w:sz w:val="24"/>
+                <w:szCs w:val="24"/>
+              </w:rPr>
+              <w:t>7</w:t>
+            </w:r>
+          </w:p>
+        </w:tc>
+        <w:tc>
+          <w:tcPr>
+            <w:tcW w:w="1400" w:type="dxa"/>
+            <w:shd w:val="clear" w:color="auto" w:fill="auto"/>
+            <w:noWrap/>
+            <w:vAlign w:val="bottom"/>
+            <w:hideMark/>
+          </w:tcPr>
+          <w:p>
+            <w:pPr>
+              <w:spacing w:after="0" w:line="240" w:lineRule="auto"/>
+              <w:jc w:val="right"/>
+              <w:rPr>
+                <w:rFonts w:ascii="Times New Roman" w:eastAsia="Times New Roman" w:hAnsi="Times New Roman" w:cs="Times New Roman"/>
+                <w:color w:val="000000"/>
+                <w:sz w:val="24"/>
+                <w:szCs w:val="24"/>
+              </w:rPr>
+            </w:pPr>
+            <w:r>
+              <w:rPr>
+                <w:rFonts w:ascii="Times New Roman" w:eastAsia="Times New Roman" w:hAnsi="Times New Roman" w:cs="Times New Roman"/>
+                <w:color w:val="000000"/>
+                <w:sz w:val="24"/>
+                <w:szCs w:val="24"/>
+              </w:rPr>
+              <w:t>0</w:t>
+            </w:r>
+          </w:p>
+        </w:tc>
+      </w:tr>
+      <w:tr>
+        <w:trPr>
+          <w:trHeight w:val="315"/>
+        </w:trPr>
+        <w:tc>
+          <w:tcPr>
+            <w:tcW w:w="1954" w:type="dxa"/>
+            <w:shd w:val="clear" w:color="auto" w:fill="auto"/>
+            <w:noWrap/>
+            <w:vAlign w:val="bottom"/>
+            <w:hideMark/>
+          </w:tcPr>
+          <w:p>
+            <w:pPr>
+              <w:spacing w:after="0" w:line="240" w:lineRule="auto"/>
+              <w:rPr>
+                <w:rFonts w:ascii="Times New Roman" w:eastAsia="Times New Roman" w:hAnsi="Times New Roman" w:cs="Times New Roman"/>
+                <w:color w:val="000000"/>
+                <w:sz w:val="24"/>
+                <w:szCs w:val="24"/>
+              </w:rPr>
+            </w:pPr>
+            <w:r>
+              <w:rPr>
+                <w:rFonts w:ascii="Times New Roman" w:eastAsia="Times New Roman" w:hAnsi="Times New Roman" w:cs="Times New Roman"/>
+                <w:color w:val="000000"/>
+                <w:sz w:val="24"/>
+                <w:szCs w:val="24"/>
+              </w:rPr>
+              <w:t>crit chance</w:t>
+            </w:r>
+          </w:p>
+        </w:tc>
+        <w:tc>
+          <w:tcPr>
+            <w:tcW w:w="1400" w:type="dxa"/>
+            <w:shd w:val="clear" w:color="auto" w:fill="auto"/>
+            <w:noWrap/>
+            <w:vAlign w:val="bottom"/>
+            <w:hideMark/>
+          </w:tcPr>
+          <w:p>
+            <w:pPr>
+              <w:spacing w:after="0" w:line="240" w:lineRule="auto"/>
+              <w:jc w:val="right"/>
+              <w:rPr>
+                <w:rFonts w:ascii="Times New Roman" w:eastAsia="Times New Roman" w:hAnsi="Times New Roman" w:cs="Times New Roman"/>
+                <w:color w:val="000000"/>
+                <w:sz w:val="24"/>
+                <w:szCs w:val="24"/>
+              </w:rPr>
+            </w:pPr>
+            <w:r>
+              <w:rPr>
+                <w:rFonts w:ascii="Times New Roman" w:eastAsia="Times New Roman" w:hAnsi="Times New Roman" w:cs="Times New Roman"/>
+                <w:color w:val="000000"/>
+                <w:sz w:val="24"/>
+                <w:szCs w:val="24"/>
+              </w:rPr>
+              <w:t>5%</w:t>
+            </w:r>
+          </w:p>
+        </w:tc>
+        <w:tc>
+          <w:tcPr>
+            <w:tcW w:w="1400" w:type="dxa"/>
+            <w:shd w:val="clear" w:color="auto" w:fill="auto"/>
+            <w:noWrap/>
+            <w:vAlign w:val="bottom"/>
+            <w:hideMark/>
+          </w:tcPr>
+          <w:p>
+            <w:pPr>
+              <w:spacing w:after="0" w:line="240" w:lineRule="auto"/>
+              <w:jc w:val="right"/>
+              <w:rPr>
+                <w:rFonts w:ascii="Times New Roman" w:eastAsia="Times New Roman" w:hAnsi="Times New Roman" w:cs="Times New Roman"/>
+                <w:color w:val="000000"/>
+                <w:sz w:val="24"/>
+                <w:szCs w:val="24"/>
+              </w:rPr>
+            </w:pPr>
+            <w:r>
+              <w:rPr>
+                <w:rFonts w:ascii="Times New Roman" w:eastAsia="Times New Roman" w:hAnsi="Times New Roman" w:cs="Times New Roman"/>
+                <w:color w:val="000000"/>
+                <w:sz w:val="24"/>
+                <w:szCs w:val="24"/>
+              </w:rPr>
+              <w:t>0</w:t>
+            </w:r>
+          </w:p>
+        </w:tc>
+        <w:tc>
+          <w:tcPr>
+            <w:tcW w:w="1400" w:type="dxa"/>
+            <w:shd w:val="clear" w:color="auto" w:fill="auto"/>
+            <w:noWrap/>
+            <w:vAlign w:val="bottom"/>
+            <w:hideMark/>
+          </w:tcPr>
+          <w:p>
+            <w:pPr>
+              <w:spacing w:after="0" w:line="240" w:lineRule="auto"/>
+              <w:jc w:val="right"/>
+              <w:rPr>
+                <w:rFonts w:ascii="Times New Roman" w:eastAsia="Times New Roman" w:hAnsi="Times New Roman" w:cs="Times New Roman"/>
+                <w:color w:val="000000"/>
+                <w:sz w:val="24"/>
+                <w:szCs w:val="24"/>
+              </w:rPr>
+            </w:pPr>
+            <w:r>
+              <w:rPr>
+                <w:rFonts w:ascii="Times New Roman" w:eastAsia="Times New Roman" w:hAnsi="Times New Roman" w:cs="Times New Roman"/>
+                <w:color w:val="000000"/>
+                <w:sz w:val="24"/>
+                <w:szCs w:val="24"/>
+              </w:rPr>
+              <w:t>0</w:t>
+            </w:r>
+          </w:p>
+        </w:tc>
+        <w:tc>
+          <w:tcPr>
+            <w:tcW w:w="1400" w:type="dxa"/>
+            <w:shd w:val="clear" w:color="auto" w:fill="auto"/>
+            <w:noWrap/>
+            <w:vAlign w:val="bottom"/>
+            <w:hideMark/>
+          </w:tcPr>
+          <w:p>
+            <w:pPr>
+              <w:spacing w:after="0" w:line="240" w:lineRule="auto"/>
+              <w:jc w:val="right"/>
+              <w:rPr>
+                <w:rFonts w:ascii="Times New Roman" w:eastAsia="Times New Roman" w:hAnsi="Times New Roman" w:cs="Times New Roman"/>
+                <w:color w:val="000000"/>
+                <w:sz w:val="24"/>
+                <w:szCs w:val="24"/>
+              </w:rPr>
+            </w:pPr>
+            <w:r>
+              <w:rPr>
+                <w:rFonts w:ascii="Times New Roman" w:eastAsia="Times New Roman" w:hAnsi="Times New Roman" w:cs="Times New Roman"/>
+                <w:color w:val="000000"/>
+                <w:sz w:val="24"/>
+                <w:szCs w:val="24"/>
+              </w:rPr>
+              <w:t>0</w:t>
+            </w:r>
+          </w:p>
+        </w:tc>
+        <w:tc>
+          <w:tcPr>
+            <w:tcW w:w="1400" w:type="dxa"/>
+            <w:shd w:val="clear" w:color="auto" w:fill="auto"/>
+            <w:noWrap/>
+            <w:vAlign w:val="bottom"/>
+            <w:hideMark/>
+          </w:tcPr>
+          <w:p>
+            <w:pPr>
+              <w:spacing w:after="0" w:line="240" w:lineRule="auto"/>
+              <w:jc w:val="right"/>
+              <w:rPr>
+                <w:rFonts w:ascii="Times New Roman" w:eastAsia="Times New Roman" w:hAnsi="Times New Roman" w:cs="Times New Roman"/>
+                <w:color w:val="000000"/>
+                <w:sz w:val="24"/>
+                <w:szCs w:val="24"/>
+              </w:rPr>
+            </w:pPr>
+            <w:r>
+              <w:rPr>
+                <w:rFonts w:ascii="Times New Roman" w:eastAsia="Times New Roman" w:hAnsi="Times New Roman" w:cs="Times New Roman"/>
+                <w:color w:val="000000"/>
+                <w:sz w:val="24"/>
+                <w:szCs w:val="24"/>
+              </w:rPr>
+              <w:t>0%</w:t>
+            </w:r>
+          </w:p>
+        </w:tc>
+      </w:tr>
+      <w:tr>
+        <w:trPr>
+          <w:trHeight w:val="315"/>
+        </w:trPr>
+        <w:tc>
+          <w:tcPr>
+            <w:tcW w:w="1954" w:type="dxa"/>
+            <w:shd w:val="clear" w:color="auto" w:fill="auto"/>
+            <w:noWrap/>
+            <w:vAlign w:val="bottom"/>
+            <w:hideMark/>
+          </w:tcPr>
+          <w:p>
+            <w:pPr>
+              <w:spacing w:after="0" w:line="240" w:lineRule="auto"/>
+              <w:rPr>
+                <w:rFonts w:ascii="Times New Roman" w:eastAsia="Times New Roman" w:hAnsi="Times New Roman" w:cs="Times New Roman"/>
+                <w:color w:val="000000"/>
+                <w:sz w:val="24"/>
+                <w:szCs w:val="24"/>
+              </w:rPr>
+            </w:pPr>
+            <w:r>
+              <w:rPr>
+                <w:rFonts w:ascii="Times New Roman" w:eastAsia="Times New Roman" w:hAnsi="Times New Roman" w:cs="Times New Roman"/>
+                <w:color w:val="000000"/>
+                <w:sz w:val="24"/>
+                <w:szCs w:val="24"/>
+              </w:rPr>
+              <w:t>crit damage</w:t>
+            </w:r>
+          </w:p>
+        </w:tc>
+        <w:tc>
+          <w:tcPr>
+            <w:tcW w:w="1400" w:type="dxa"/>
+            <w:shd w:val="clear" w:color="auto" w:fill="auto"/>
+            <w:noWrap/>
+            <w:vAlign w:val="bottom"/>
+            <w:hideMark/>
+          </w:tcPr>
+          <w:p>
+            <w:pPr>
+              <w:spacing w:after="0" w:line="240" w:lineRule="auto"/>
+              <w:jc w:val="right"/>
+              <w:rPr>
+                <w:rFonts w:ascii="Times New Roman" w:eastAsia="Times New Roman" w:hAnsi="Times New Roman" w:cs="Times New Roman"/>
+                <w:color w:val="000000"/>
+                <w:sz w:val="24"/>
+                <w:szCs w:val="24"/>
+              </w:rPr>
+            </w:pPr>
+            <w:r>
+              <w:rPr>
+                <w:rFonts w:ascii="Times New Roman" w:eastAsia="Times New Roman" w:hAnsi="Times New Roman" w:cs="Times New Roman"/>
+                <w:color w:val="000000"/>
+                <w:sz w:val="24"/>
+                <w:szCs w:val="24"/>
+              </w:rPr>
+              <w:t>30</w:t>
+            </w:r>
+          </w:p>
+        </w:tc>
+        <w:tc>
+          <w:tcPr>
+            <w:tcW w:w="1400" w:type="dxa"/>
+            <w:shd w:val="clear" w:color="auto" w:fill="auto"/>
+            <w:noWrap/>
+            <w:vAlign w:val="bottom"/>
+            <w:hideMark/>
+          </w:tcPr>
+          <w:p>
+            <w:pPr>
+              <w:spacing w:after="0" w:line="240" w:lineRule="auto"/>
+              <w:jc w:val="right"/>
+              <w:rPr>
+                <w:rFonts w:ascii="Times New Roman" w:eastAsia="Times New Roman" w:hAnsi="Times New Roman" w:cs="Times New Roman"/>
+                <w:color w:val="000000"/>
+                <w:sz w:val="24"/>
+                <w:szCs w:val="24"/>
+              </w:rPr>
+            </w:pPr>
+            <w:r>
+              <w:rPr>
+                <w:rFonts w:ascii="Times New Roman" w:eastAsia="Times New Roman" w:hAnsi="Times New Roman" w:cs="Times New Roman"/>
+                <w:color w:val="000000"/>
+                <w:sz w:val="24"/>
+                <w:szCs w:val="24"/>
+              </w:rPr>
+              <w:t>0</w:t>
+            </w:r>
+          </w:p>
+        </w:tc>
+        <w:tc>
+          <w:tcPr>
+            <w:tcW w:w="1400" w:type="dxa"/>
+            <w:shd w:val="clear" w:color="auto" w:fill="auto"/>
+            <w:noWrap/>
+            <w:vAlign w:val="bottom"/>
+            <w:hideMark/>
+          </w:tcPr>
+          <w:p>
+            <w:pPr>
+              <w:spacing w:after="0" w:line="240" w:lineRule="auto"/>
+              <w:jc w:val="right"/>
+              <w:rPr>
+                <w:rFonts w:ascii="Times New Roman" w:eastAsia="Times New Roman" w:hAnsi="Times New Roman" w:cs="Times New Roman"/>
+                <w:color w:val="000000"/>
+                <w:sz w:val="24"/>
+                <w:szCs w:val="24"/>
+              </w:rPr>
+            </w:pPr>
+            <w:r>
+              <w:rPr>
+                <w:rFonts w:ascii="Times New Roman" w:eastAsia="Times New Roman" w:hAnsi="Times New Roman" w:cs="Times New Roman"/>
+                <w:color w:val="000000"/>
+                <w:sz w:val="24"/>
+                <w:szCs w:val="24"/>
+              </w:rPr>
+              <w:t>0</w:t>
+            </w:r>
+          </w:p>
+        </w:tc>
+        <w:tc>
+          <w:tcPr>
+            <w:tcW w:w="1400" w:type="dxa"/>
+            <w:shd w:val="clear" w:color="auto" w:fill="auto"/>
+            <w:noWrap/>
+            <w:vAlign w:val="bottom"/>
+            <w:hideMark/>
+          </w:tcPr>
+          <w:p>
+            <w:pPr>
+              <w:spacing w:after="0" w:line="240" w:lineRule="auto"/>
+              <w:jc w:val="right"/>
+              <w:rPr>
+                <w:rFonts w:ascii="Times New Roman" w:eastAsia="Times New Roman" w:hAnsi="Times New Roman" w:cs="Times New Roman"/>
+                <w:color w:val="000000"/>
+                <w:sz w:val="24"/>
+                <w:szCs w:val="24"/>
+              </w:rPr>
+            </w:pPr>
+            <w:r>
+              <w:rPr>
+                <w:rFonts w:ascii="Times New Roman" w:eastAsia="Times New Roman" w:hAnsi="Times New Roman" w:cs="Times New Roman"/>
+                <w:color w:val="000000"/>
+                <w:sz w:val="24"/>
+                <w:szCs w:val="24"/>
+              </w:rPr>
+              <w:t>0</w:t>
+            </w:r>
+          </w:p>
+        </w:tc>
+        <w:tc>
+          <w:tcPr>
+            <w:tcW w:w="1400" w:type="dxa"/>
+            <w:shd w:val="clear" w:color="auto" w:fill="auto"/>
+            <w:noWrap/>
+            <w:vAlign w:val="bottom"/>
+            <w:hideMark/>
+          </w:tcPr>
+          <w:p>
+            <w:pPr>
+              <w:spacing w:after="0" w:line="240" w:lineRule="auto"/>
+              <w:jc w:val="right"/>
+              <w:rPr>
+                <w:rFonts w:ascii="Times New Roman" w:eastAsia="Times New Roman" w:hAnsi="Times New Roman" w:cs="Times New Roman"/>
+                <w:color w:val="000000"/>
+                <w:sz w:val="24"/>
+                <w:szCs w:val="24"/>
+              </w:rPr>
+            </w:pPr>
+            <w:r>
+              <w:rPr>
+                <w:rFonts w:ascii="Times New Roman" w:eastAsia="Times New Roman" w:hAnsi="Times New Roman" w:cs="Times New Roman"/>
+                <w:color w:val="000000"/>
+                <w:sz w:val="24"/>
+                <w:szCs w:val="24"/>
+              </w:rPr>
+              <w:t>0</w:t>
+            </w:r>
+          </w:p>
+        </w:tc>
+      </w:tr>
+      <w:tr>
+        <w:trPr>
+          <w:trHeight w:val="315"/>
+        </w:trPr>
+        <w:tc>
+          <w:tcPr>
+            <w:tcW w:w="1954" w:type="dxa"/>
+            <w:shd w:val="clear" w:color="auto" w:fill="auto"/>
+            <w:noWrap/>
+            <w:vAlign w:val="bottom"/>
+            <w:hideMark/>
+          </w:tcPr>
+          <w:p>
+            <w:pPr>
+              <w:spacing w:after="0" w:line="240" w:lineRule="auto"/>
+              <w:rPr>
+                <w:rFonts w:ascii="Times New Roman" w:eastAsia="Times New Roman" w:hAnsi="Times New Roman" w:cs="Times New Roman"/>
+                <w:color w:val="000000"/>
+                <w:sz w:val="24"/>
+                <w:szCs w:val="24"/>
+              </w:rPr>
+            </w:pPr>
+            <w:r>
+              <w:rPr>
+                <w:rFonts w:ascii="Times New Roman" w:eastAsia="Times New Roman" w:hAnsi="Times New Roman" w:cs="Times New Roman"/>
+                <w:color w:val="000000"/>
+                <w:sz w:val="24"/>
+                <w:szCs w:val="24"/>
+              </w:rPr>
+              <w:t>agility (dodge)</w:t>
+            </w:r>
+          </w:p>
+        </w:tc>
+        <w:tc>
+          <w:tcPr>
+            <w:tcW w:w="1400" w:type="dxa"/>
+            <w:shd w:val="clear" w:color="auto" w:fill="auto"/>
+            <w:noWrap/>
+            <w:vAlign w:val="bottom"/>
+            <w:hideMark/>
+          </w:tcPr>
+          <w:p>
+            <w:pPr>
+              <w:spacing w:after="0" w:line="240" w:lineRule="auto"/>
+              <w:jc w:val="right"/>
+              <w:rPr>
+                <w:rFonts w:ascii="Times New Roman" w:eastAsia="Times New Roman" w:hAnsi="Times New Roman" w:cs="Times New Roman"/>
+                <w:color w:val="000000"/>
+                <w:sz w:val="24"/>
+                <w:szCs w:val="24"/>
+              </w:rPr>
+            </w:pPr>
+            <w:r>
+              <w:rPr>
+                <w:rFonts w:ascii="Times New Roman" w:eastAsia="Times New Roman" w:hAnsi="Times New Roman" w:cs="Times New Roman"/>
+                <w:color w:val="000000"/>
+                <w:sz w:val="24"/>
+                <w:szCs w:val="24"/>
+              </w:rPr>
+              <w:t>10%</w:t>
+            </w:r>
+          </w:p>
+        </w:tc>
+        <w:tc>
+          <w:tcPr>
+            <w:tcW w:w="1400" w:type="dxa"/>
+            <w:shd w:val="clear" w:color="auto" w:fill="auto"/>
+            <w:noWrap/>
+            <w:vAlign w:val="bottom"/>
+            <w:hideMark/>
+          </w:tcPr>
+          <w:p>
+            <w:pPr>
+              <w:spacing w:after="0" w:line="240" w:lineRule="auto"/>
+              <w:jc w:val="right"/>
+              <w:rPr>
+                <w:rFonts w:ascii="Times New Roman" w:eastAsia="Times New Roman" w:hAnsi="Times New Roman" w:cs="Times New Roman"/>
+                <w:color w:val="000000"/>
+                <w:sz w:val="24"/>
+                <w:szCs w:val="24"/>
+              </w:rPr>
+            </w:pPr>
+            <w:r>
+              <w:rPr>
+                <w:rFonts w:ascii="Times New Roman" w:eastAsia="Times New Roman" w:hAnsi="Times New Roman" w:cs="Times New Roman"/>
+                <w:color w:val="000000"/>
+                <w:sz w:val="24"/>
+                <w:szCs w:val="24"/>
+              </w:rPr>
+              <w:t>0</w:t>
+            </w:r>
+          </w:p>
+        </w:tc>
+        <w:tc>
+          <w:tcPr>
+            <w:tcW w:w="1400" w:type="dxa"/>
+            <w:shd w:val="clear" w:color="auto" w:fill="auto"/>
+            <w:noWrap/>
+            <w:vAlign w:val="bottom"/>
+            <w:hideMark/>
+          </w:tcPr>
+          <w:p>
+            <w:pPr>
+              <w:spacing w:after="0" w:line="240" w:lineRule="auto"/>
+              <w:jc w:val="right"/>
+              <w:rPr>
+                <w:rFonts w:ascii="Times New Roman" w:eastAsia="Times New Roman" w:hAnsi="Times New Roman" w:cs="Times New Roman"/>
+                <w:color w:val="000000"/>
+                <w:sz w:val="24"/>
+                <w:szCs w:val="24"/>
+              </w:rPr>
+            </w:pPr>
+            <w:r>
+              <w:rPr>
+                <w:rFonts w:ascii="Times New Roman" w:eastAsia="Times New Roman" w:hAnsi="Times New Roman" w:cs="Times New Roman"/>
+                <w:color w:val="000000"/>
+                <w:sz w:val="24"/>
+                <w:szCs w:val="24"/>
+              </w:rPr>
+              <w:t>0</w:t>
+            </w:r>
+          </w:p>
+        </w:tc>
+        <w:tc>
+          <w:tcPr>
+            <w:tcW w:w="1400" w:type="dxa"/>
+            <w:shd w:val="clear" w:color="auto" w:fill="auto"/>
+            <w:noWrap/>
+            <w:vAlign w:val="bottom"/>
+            <w:hideMark/>
+          </w:tcPr>
+          <w:p>
+            <w:pPr>
+              <w:spacing w:after="0" w:line="240" w:lineRule="auto"/>
+              <w:jc w:val="right"/>
+              <w:rPr>
+                <w:rFonts w:ascii="Times New Roman" w:eastAsia="Times New Roman" w:hAnsi="Times New Roman" w:cs="Times New Roman"/>
+                <w:color w:val="000000"/>
+                <w:sz w:val="24"/>
+                <w:szCs w:val="24"/>
+              </w:rPr>
+            </w:pPr>
+            <w:r>
+              <w:rPr>
+                <w:rFonts w:ascii="Times New Roman" w:eastAsia="Times New Roman" w:hAnsi="Times New Roman" w:cs="Times New Roman"/>
+                <w:color w:val="000000"/>
+                <w:sz w:val="24"/>
+                <w:szCs w:val="24"/>
+              </w:rPr>
+              <w:t>0</w:t>
+            </w:r>
+          </w:p>
+        </w:tc>
+        <w:tc>
+          <w:tcPr>
+            <w:tcW w:w="1400" w:type="dxa"/>
+            <w:shd w:val="clear" w:color="auto" w:fill="auto"/>
+            <w:noWrap/>
+            <w:vAlign w:val="bottom"/>
+            <w:hideMark/>
+          </w:tcPr>
+          <w:p>
+            <w:pPr>
+              <w:spacing w:after="0" w:line="240" w:lineRule="auto"/>
+              <w:jc w:val="right"/>
+              <w:rPr>
+                <w:rFonts w:ascii="Times New Roman" w:eastAsia="Times New Roman" w:hAnsi="Times New Roman" w:cs="Times New Roman"/>
+                <w:color w:val="000000"/>
+                <w:sz w:val="24"/>
+                <w:szCs w:val="24"/>
+              </w:rPr>
+            </w:pPr>
+            <w:r>
+              <w:rPr>
+                <w:rFonts w:ascii="Times New Roman" w:eastAsia="Times New Roman" w:hAnsi="Times New Roman" w:cs="Times New Roman"/>
+                <w:color w:val="000000"/>
+                <w:sz w:val="24"/>
+                <w:szCs w:val="24"/>
+              </w:rPr>
+              <w:t>0%</w:t>
+            </w:r>
+          </w:p>
+        </w:tc>
+      </w:tr>
+      <w:tr>
+        <w:trPr>
+          <w:trHeight w:val="315"/>
+        </w:trPr>
+        <w:tc>
+          <w:tcPr>
+            <w:tcW w:w="1954" w:type="dxa"/>
+            <w:shd w:val="clear" w:color="auto" w:fill="auto"/>
+            <w:noWrap/>
+            <w:vAlign w:val="bottom"/>
+            <w:hideMark/>
+          </w:tcPr>
+          <w:p>
+            <w:pPr>
+              <w:spacing w:after="0" w:line="240" w:lineRule="auto"/>
+              <w:rPr>
+                <w:rFonts w:ascii="Times New Roman" w:eastAsia="Times New Roman" w:hAnsi="Times New Roman" w:cs="Times New Roman"/>
+                <w:color w:val="000000"/>
+                <w:sz w:val="24"/>
+                <w:szCs w:val="24"/>
+              </w:rPr>
+            </w:pPr>
+            <w:r>
+              <w:rPr>
+                <w:rFonts w:ascii="Times New Roman" w:eastAsia="Times New Roman" w:hAnsi="Times New Roman" w:cs="Times New Roman"/>
+                <w:color w:val="000000"/>
+                <w:sz w:val="24"/>
+                <w:szCs w:val="24"/>
+              </w:rPr>
+              <w:t>potion</w:t>
+            </w:r>
+          </w:p>
+        </w:tc>
+        <w:tc>
+          <w:tcPr>
+            <w:tcW w:w="2800" w:type="dxa"/>
+            <w:gridSpan w:val="2"/>
+            <w:shd w:val="clear" w:color="auto" w:fill="auto"/>
+            <w:noWrap/>
+            <w:vAlign w:val="bottom"/>
+            <w:hideMark/>
+          </w:tcPr>
+          <w:p>
+            <w:pPr>
+              <w:spacing w:after="0" w:line="240" w:lineRule="auto"/>
+              <w:rPr>
+                <w:rFonts w:ascii="Times New Roman" w:eastAsia="Times New Roman" w:hAnsi="Times New Roman" w:cs="Times New Roman"/>
+                <w:color w:val="000000"/>
+                <w:sz w:val="24"/>
+                <w:szCs w:val="24"/>
+              </w:rPr>
+            </w:pPr>
+            <w:r>
+              <w:rPr>
+                <w:rFonts w:ascii="Times New Roman" w:eastAsia="Times New Roman" w:hAnsi="Times New Roman" w:cs="Times New Roman"/>
+                <w:color w:val="000000"/>
+                <w:sz w:val="24"/>
+                <w:szCs w:val="24"/>
+              </w:rPr>
+              <w:t>15(only till max)</w:t>
+            </w:r>
+          </w:p>
+        </w:tc>
+        <w:tc>
+          <w:tcPr>
+            <w:tcW w:w="1400" w:type="dxa"/>
+            <w:shd w:val="clear" w:color="auto" w:fill="auto"/>
+            <w:noWrap/>
+            <w:vAlign w:val="bottom"/>
+            <w:hideMark/>
+          </w:tcPr>
+          <w:p>
+            <w:pPr>
+              <w:spacing w:after="0" w:line="240" w:lineRule="auto"/>
+              <w:rPr>
+                <w:rFonts w:ascii="Times New Roman" w:eastAsia="Times New Roman" w:hAnsi="Times New Roman" w:cs="Times New Roman"/>
+                <w:color w:val="000000"/>
+                <w:sz w:val="24"/>
+                <w:szCs w:val="24"/>
+              </w:rPr>
+            </w:pPr>
+          </w:p>
+        </w:tc>
+        <w:tc>
+          <w:tcPr>
+            <w:tcW w:w="1400" w:type="dxa"/>
+            <w:shd w:val="clear" w:color="auto" w:fill="auto"/>
+            <w:noWrap/>
+            <w:vAlign w:val="bottom"/>
+            <w:hideMark/>
+          </w:tcPr>
+          <w:p>
+            <w:pPr>
+              <w:spacing w:after="0" w:line="240" w:lineRule="auto"/>
+              <w:rPr>
+                <w:rFonts w:ascii="Times New Roman" w:eastAsia="Times New Roman" w:hAnsi="Times New Roman" w:cs="Times New Roman"/>
+                <w:sz w:val="24"/>
+                <w:szCs w:val="24"/>
+              </w:rPr>
+            </w:pPr>
+          </w:p>
+        </w:tc>
+        <w:tc>
+          <w:tcPr>
+            <w:tcW w:w="1400" w:type="dxa"/>
+            <w:shd w:val="clear" w:color="auto" w:fill="auto"/>
+            <w:noWrap/>
+            <w:vAlign w:val="bottom"/>
+            <w:hideMark/>
+          </w:tcPr>
+          <w:p>
+            <w:pPr>
+              <w:spacing w:after="0" w:line="240" w:lineRule="auto"/>
+              <w:rPr>
+                <w:rFonts w:ascii="Times New Roman" w:eastAsia="Times New Roman" w:hAnsi="Times New Roman" w:cs="Times New Roman"/>
+                <w:sz w:val="24"/>
+                <w:szCs w:val="24"/>
+              </w:rPr>
+            </w:pPr>
+          </w:p>
+        </w:tc>
+      </w:tr>
+      <w:tr>
+        <w:trPr>
+          <w:trHeight w:val="315"/>
+        </w:trPr>
+        <w:tc>
+          <w:tcPr>
+            <w:tcW w:w="1954" w:type="dxa"/>
+            <w:shd w:val="clear" w:color="auto" w:fill="auto"/>
+            <w:noWrap/>
+            <w:vAlign w:val="bottom"/>
+            <w:hideMark/>
+          </w:tcPr>
+          <w:p>
+            <w:pPr>
+              <w:spacing w:after="0" w:line="240" w:lineRule="auto"/>
+              <w:rPr>
+                <w:rFonts w:ascii="Times New Roman" w:eastAsia="Times New Roman" w:hAnsi="Times New Roman" w:cs="Times New Roman"/>
+                <w:color w:val="000000"/>
+                <w:sz w:val="24"/>
+                <w:szCs w:val="24"/>
+              </w:rPr>
+            </w:pPr>
+            <w:r>
+              <w:rPr>
+                <w:rFonts w:ascii="Times New Roman" w:eastAsia="Times New Roman" w:hAnsi="Times New Roman" w:cs="Times New Roman"/>
+                <w:color w:val="000000"/>
+                <w:sz w:val="24"/>
+                <w:szCs w:val="24"/>
+              </w:rPr>
+              <w:t>health upgrade</w:t>
+            </w:r>
+          </w:p>
+        </w:tc>
+        <w:tc>
+          <w:tcPr>
+            <w:tcW w:w="1400" w:type="dxa"/>
+            <w:shd w:val="clear" w:color="auto" w:fill="auto"/>
+            <w:noWrap/>
+            <w:vAlign w:val="bottom"/>
+            <w:hideMark/>
+          </w:tcPr>
+          <w:p>
+            <w:pPr>
+              <w:spacing w:after="0" w:line="240" w:lineRule="auto"/>
+              <w:jc w:val="right"/>
+              <w:rPr>
+                <w:rFonts w:ascii="Times New Roman" w:eastAsia="Times New Roman" w:hAnsi="Times New Roman" w:cs="Times New Roman"/>
+                <w:color w:val="000000"/>
+                <w:sz w:val="24"/>
+                <w:szCs w:val="24"/>
+              </w:rPr>
+            </w:pPr>
+            <w:r>
+              <w:rPr>
+                <w:rFonts w:ascii="Times New Roman" w:eastAsia="Times New Roman" w:hAnsi="Times New Roman" w:cs="Times New Roman"/>
+                <w:color w:val="000000"/>
+                <w:sz w:val="24"/>
+                <w:szCs w:val="24"/>
+              </w:rPr>
+              <w:t>5</w:t>
+            </w:r>
+          </w:p>
+        </w:tc>
+        <w:tc>
+          <w:tcPr>
+            <w:tcW w:w="1400" w:type="dxa"/>
+            <w:shd w:val="clear" w:color="auto" w:fill="auto"/>
+            <w:noWrap/>
+            <w:vAlign w:val="bottom"/>
+            <w:hideMark/>
+          </w:tcPr>
+          <w:p>
+            <w:pPr>
+              <w:spacing w:after="0" w:line="240" w:lineRule="auto"/>
+              <w:rPr>
+                <w:rFonts w:ascii="Times New Roman" w:eastAsia="Times New Roman" w:hAnsi="Times New Roman" w:cs="Times New Roman"/>
+                <w:color w:val="000000"/>
+                <w:sz w:val="24"/>
+                <w:szCs w:val="24"/>
+              </w:rPr>
+            </w:pPr>
+            <w:r>
+              <w:rPr>
+                <w:rFonts w:ascii="Times New Roman" w:eastAsia="Times New Roman" w:hAnsi="Times New Roman" w:cs="Times New Roman"/>
+                <w:color w:val="000000"/>
+                <w:sz w:val="24"/>
+                <w:szCs w:val="24"/>
+              </w:rPr>
+              <w:t>N/A</w:t>
+            </w:r>
+          </w:p>
+        </w:tc>
+        <w:tc>
+          <w:tcPr>
+            <w:tcW w:w="1400" w:type="dxa"/>
+            <w:shd w:val="clear" w:color="auto" w:fill="auto"/>
+            <w:noWrap/>
+            <w:vAlign w:val="bottom"/>
+            <w:hideMark/>
+          </w:tcPr>
+          <w:p>
+            <w:pPr>
+              <w:spacing w:after="0" w:line="240" w:lineRule="auto"/>
+              <w:rPr>
+                <w:rFonts w:ascii="Times New Roman" w:eastAsia="Times New Roman" w:hAnsi="Times New Roman" w:cs="Times New Roman"/>
+                <w:color w:val="000000"/>
+                <w:sz w:val="24"/>
+                <w:szCs w:val="24"/>
+              </w:rPr>
+            </w:pPr>
+            <w:r>
+              <w:rPr>
+                <w:rFonts w:ascii="Times New Roman" w:eastAsia="Times New Roman" w:hAnsi="Times New Roman" w:cs="Times New Roman"/>
+                <w:color w:val="000000"/>
+                <w:sz w:val="24"/>
+                <w:szCs w:val="24"/>
+              </w:rPr>
+              <w:t>N/A</w:t>
+            </w:r>
+          </w:p>
+        </w:tc>
+        <w:tc>
+          <w:tcPr>
+            <w:tcW w:w="1400" w:type="dxa"/>
+            <w:shd w:val="clear" w:color="auto" w:fill="auto"/>
+            <w:noWrap/>
+            <w:vAlign w:val="bottom"/>
+            <w:hideMark/>
+          </w:tcPr>
+          <w:p>
+            <w:pPr>
+              <w:spacing w:after="0" w:line="240" w:lineRule="auto"/>
+              <w:rPr>
+                <w:rFonts w:ascii="Times New Roman" w:eastAsia="Times New Roman" w:hAnsi="Times New Roman" w:cs="Times New Roman"/>
+                <w:color w:val="000000"/>
+                <w:sz w:val="24"/>
+                <w:szCs w:val="24"/>
+              </w:rPr>
+            </w:pPr>
+            <w:r>
+              <w:rPr>
+                <w:rFonts w:ascii="Times New Roman" w:eastAsia="Times New Roman" w:hAnsi="Times New Roman" w:cs="Times New Roman"/>
+                <w:color w:val="000000"/>
+                <w:sz w:val="24"/>
+                <w:szCs w:val="24"/>
+              </w:rPr>
+              <w:t>N/A</w:t>
+            </w:r>
+          </w:p>
+        </w:tc>
+        <w:tc>
+          <w:tcPr>
+            <w:tcW w:w="1400" w:type="dxa"/>
+            <w:shd w:val="clear" w:color="auto" w:fill="auto"/>
+            <w:noWrap/>
+            <w:vAlign w:val="bottom"/>
+            <w:hideMark/>
+          </w:tcPr>
+          <w:p>
+            <w:pPr>
+              <w:spacing w:after="0" w:line="240" w:lineRule="auto"/>
+              <w:rPr>
+                <w:rFonts w:ascii="Times New Roman" w:eastAsia="Times New Roman" w:hAnsi="Times New Roman" w:cs="Times New Roman"/>
+                <w:color w:val="000000"/>
+                <w:sz w:val="24"/>
+                <w:szCs w:val="24"/>
+              </w:rPr>
+            </w:pPr>
+            <w:r>
+              <w:rPr>
+                <w:rFonts w:ascii="Times New Roman" w:eastAsia="Times New Roman" w:hAnsi="Times New Roman" w:cs="Times New Roman"/>
+                <w:color w:val="000000"/>
+                <w:sz w:val="24"/>
+                <w:szCs w:val="24"/>
+              </w:rPr>
+              <w:t>N/A</w:t>
+            </w:r>
+          </w:p>
+        </w:tc>
+      </w:tr>
+      <w:tr>
+        <w:trPr>
+          <w:trHeight w:val="315"/>
+        </w:trPr>
+        <w:tc>
+          <w:tcPr>
+            <w:tcW w:w="1954" w:type="dxa"/>
+            <w:shd w:val="clear" w:color="auto" w:fill="auto"/>
+            <w:noWrap/>
+            <w:vAlign w:val="bottom"/>
+            <w:hideMark/>
+          </w:tcPr>
+          <w:p>
+            <w:pPr>
+              <w:spacing w:after="0" w:line="240" w:lineRule="auto"/>
+              <w:rPr>
+                <w:rFonts w:ascii="Times New Roman" w:eastAsia="Times New Roman" w:hAnsi="Times New Roman" w:cs="Times New Roman"/>
+                <w:color w:val="000000"/>
+                <w:sz w:val="24"/>
+                <w:szCs w:val="24"/>
+              </w:rPr>
+            </w:pPr>
+            <w:r>
+              <w:rPr>
+                <w:rFonts w:ascii="Times New Roman" w:eastAsia="Times New Roman" w:hAnsi="Times New Roman" w:cs="Times New Roman"/>
+                <w:color w:val="000000"/>
+                <w:sz w:val="24"/>
+                <w:szCs w:val="24"/>
+              </w:rPr>
+              <w:t>damage upgrade</w:t>
+            </w:r>
+          </w:p>
+        </w:tc>
+        <w:tc>
+          <w:tcPr>
+            <w:tcW w:w="1400" w:type="dxa"/>
+            <w:shd w:val="clear" w:color="auto" w:fill="auto"/>
+            <w:noWrap/>
+            <w:vAlign w:val="bottom"/>
+            <w:hideMark/>
+          </w:tcPr>
+          <w:p>
+            <w:pPr>
+              <w:spacing w:after="0" w:line="240" w:lineRule="auto"/>
+              <w:jc w:val="right"/>
+              <w:rPr>
+                <w:rFonts w:ascii="Times New Roman" w:eastAsia="Times New Roman" w:hAnsi="Times New Roman" w:cs="Times New Roman"/>
+                <w:color w:val="000000"/>
+                <w:sz w:val="24"/>
+                <w:szCs w:val="24"/>
+              </w:rPr>
+            </w:pPr>
+            <w:r>
+              <w:rPr>
+                <w:rFonts w:ascii="Times New Roman" w:eastAsia="Times New Roman" w:hAnsi="Times New Roman" w:cs="Times New Roman"/>
+                <w:color w:val="000000"/>
+                <w:sz w:val="24"/>
+                <w:szCs w:val="24"/>
+              </w:rPr>
+              <w:t>5</w:t>
+            </w:r>
+          </w:p>
+        </w:tc>
+        <w:tc>
+          <w:tcPr>
+            <w:tcW w:w="1400" w:type="dxa"/>
+            <w:shd w:val="clear" w:color="auto" w:fill="auto"/>
+            <w:noWrap/>
+            <w:vAlign w:val="bottom"/>
+            <w:hideMark/>
+          </w:tcPr>
+          <w:p>
+            <w:pPr>
+              <w:spacing w:after="0" w:line="240" w:lineRule="auto"/>
+              <w:rPr>
+                <w:rFonts w:ascii="Times New Roman" w:eastAsia="Times New Roman" w:hAnsi="Times New Roman" w:cs="Times New Roman"/>
+                <w:color w:val="000000"/>
+                <w:sz w:val="24"/>
+                <w:szCs w:val="24"/>
+              </w:rPr>
+            </w:pPr>
+            <w:r>
+              <w:rPr>
+                <w:rFonts w:ascii="Times New Roman" w:eastAsia="Times New Roman" w:hAnsi="Times New Roman" w:cs="Times New Roman"/>
+                <w:color w:val="000000"/>
+                <w:sz w:val="24"/>
+                <w:szCs w:val="24"/>
+              </w:rPr>
+              <w:t>N/A</w:t>
+            </w:r>
+          </w:p>
+        </w:tc>
+        <w:tc>
+          <w:tcPr>
+            <w:tcW w:w="1400" w:type="dxa"/>
+            <w:shd w:val="clear" w:color="auto" w:fill="auto"/>
+            <w:noWrap/>
+            <w:vAlign w:val="bottom"/>
+            <w:hideMark/>
+          </w:tcPr>
+          <w:p>
+            <w:pPr>
+              <w:spacing w:after="0" w:line="240" w:lineRule="auto"/>
+              <w:rPr>
+                <w:rFonts w:ascii="Times New Roman" w:eastAsia="Times New Roman" w:hAnsi="Times New Roman" w:cs="Times New Roman"/>
+                <w:color w:val="000000"/>
+                <w:sz w:val="24"/>
+                <w:szCs w:val="24"/>
+              </w:rPr>
+            </w:pPr>
+            <w:r>
+              <w:rPr>
+                <w:rFonts w:ascii="Times New Roman" w:eastAsia="Times New Roman" w:hAnsi="Times New Roman" w:cs="Times New Roman"/>
+                <w:color w:val="000000"/>
+                <w:sz w:val="24"/>
+                <w:szCs w:val="24"/>
+              </w:rPr>
+              <w:t>N/A</w:t>
+            </w:r>
+          </w:p>
+        </w:tc>
+        <w:tc>
+          <w:tcPr>
+            <w:tcW w:w="1400" w:type="dxa"/>
+            <w:shd w:val="clear" w:color="auto" w:fill="auto"/>
+            <w:noWrap/>
+            <w:vAlign w:val="bottom"/>
+            <w:hideMark/>
+          </w:tcPr>
+          <w:p>
+            <w:pPr>
+              <w:spacing w:after="0" w:line="240" w:lineRule="auto"/>
+              <w:rPr>
+                <w:rFonts w:ascii="Times New Roman" w:eastAsia="Times New Roman" w:hAnsi="Times New Roman" w:cs="Times New Roman"/>
+                <w:color w:val="000000"/>
+                <w:sz w:val="24"/>
+                <w:szCs w:val="24"/>
+              </w:rPr>
+            </w:pPr>
+            <w:r>
+              <w:rPr>
+                <w:rFonts w:ascii="Times New Roman" w:eastAsia="Times New Roman" w:hAnsi="Times New Roman" w:cs="Times New Roman"/>
+                <w:color w:val="000000"/>
+                <w:sz w:val="24"/>
+                <w:szCs w:val="24"/>
+              </w:rPr>
+              <w:t>N/A</w:t>
+            </w:r>
+          </w:p>
+        </w:tc>
+        <w:tc>
+          <w:tcPr>
+            <w:tcW w:w="1400" w:type="dxa"/>
+            <w:shd w:val="clear" w:color="auto" w:fill="auto"/>
+            <w:noWrap/>
+            <w:vAlign w:val="bottom"/>
+            <w:hideMark/>
+          </w:tcPr>
+          <w:p>
+            <w:pPr>
+              <w:spacing w:after="0" w:line="240" w:lineRule="auto"/>
+              <w:rPr>
+                <w:rFonts w:ascii="Times New Roman" w:eastAsia="Times New Roman" w:hAnsi="Times New Roman" w:cs="Times New Roman"/>
+                <w:color w:val="000000"/>
+                <w:sz w:val="24"/>
+                <w:szCs w:val="24"/>
+              </w:rPr>
+            </w:pPr>
+            <w:r>
+              <w:rPr>
+                <w:rFonts w:ascii="Times New Roman" w:eastAsia="Times New Roman" w:hAnsi="Times New Roman" w:cs="Times New Roman"/>
+                <w:color w:val="000000"/>
+                <w:sz w:val="24"/>
+                <w:szCs w:val="24"/>
+              </w:rPr>
+              <w:t>N/A</w:t>
+            </w:r>
+          </w:p>
+        </w:tc>
+      </w:tr>
+      <w:tr>
+        <w:trPr>
+          <w:trHeight w:val="315"/>
+        </w:trPr>
+        <w:tc>
+          <w:tcPr>
+            <w:tcW w:w="1954" w:type="dxa"/>
+            <w:shd w:val="clear" w:color="auto" w:fill="auto"/>
+            <w:noWrap/>
+            <w:vAlign w:val="bottom"/>
+            <w:hideMark/>
+          </w:tcPr>
+          <w:p>
+            <w:pPr>
+              <w:spacing w:after="0" w:line="240" w:lineRule="auto"/>
+              <w:rPr>
+                <w:rFonts w:ascii="Times New Roman" w:eastAsia="Times New Roman" w:hAnsi="Times New Roman" w:cs="Times New Roman"/>
+                <w:color w:val="000000"/>
+                <w:sz w:val="24"/>
+                <w:szCs w:val="24"/>
+              </w:rPr>
+            </w:pPr>
+            <w:r>
+              <w:rPr>
+                <w:rFonts w:ascii="Times New Roman" w:eastAsia="Times New Roman" w:hAnsi="Times New Roman" w:cs="Times New Roman"/>
+                <w:color w:val="000000"/>
+                <w:sz w:val="24"/>
+                <w:szCs w:val="24"/>
+              </w:rPr>
+              <w:t>agility upgrade</w:t>
+            </w:r>
+          </w:p>
+        </w:tc>
+        <w:tc>
+          <w:tcPr>
+            <w:tcW w:w="1400" w:type="dxa"/>
+            <w:shd w:val="clear" w:color="auto" w:fill="auto"/>
+            <w:noWrap/>
+            <w:vAlign w:val="bottom"/>
+            <w:hideMark/>
+          </w:tcPr>
+          <w:p>
+            <w:pPr>
+              <w:spacing w:after="0" w:line="240" w:lineRule="auto"/>
+              <w:rPr>
+                <w:rFonts w:ascii="Times New Roman" w:eastAsia="Times New Roman" w:hAnsi="Times New Roman" w:cs="Times New Roman"/>
+                <w:color w:val="000000"/>
+                <w:sz w:val="24"/>
+                <w:szCs w:val="24"/>
+              </w:rPr>
+            </w:pPr>
+            <w:r>
+              <w:rPr>
+                <w:rFonts w:ascii="Times New Roman" w:eastAsia="Times New Roman" w:hAnsi="Times New Roman" w:cs="Times New Roman"/>
+                <w:color w:val="000000"/>
+                <w:sz w:val="24"/>
+                <w:szCs w:val="24"/>
+              </w:rPr>
+              <w:t>N/A</w:t>
+            </w:r>
+          </w:p>
+        </w:tc>
+        <w:tc>
+          <w:tcPr>
+            <w:tcW w:w="1400" w:type="dxa"/>
+            <w:shd w:val="clear" w:color="auto" w:fill="auto"/>
+            <w:noWrap/>
+            <w:vAlign w:val="bottom"/>
+            <w:hideMark/>
+          </w:tcPr>
+          <w:p>
+            <w:pPr>
+              <w:spacing w:after="0" w:line="240" w:lineRule="auto"/>
+              <w:rPr>
+                <w:rFonts w:ascii="Times New Roman" w:eastAsia="Times New Roman" w:hAnsi="Times New Roman" w:cs="Times New Roman"/>
+                <w:color w:val="000000"/>
+                <w:sz w:val="24"/>
+                <w:szCs w:val="24"/>
+              </w:rPr>
+            </w:pPr>
+            <w:r>
+              <w:rPr>
+                <w:rFonts w:ascii="Times New Roman" w:eastAsia="Times New Roman" w:hAnsi="Times New Roman" w:cs="Times New Roman"/>
+                <w:color w:val="000000"/>
+                <w:sz w:val="24"/>
+                <w:szCs w:val="24"/>
+              </w:rPr>
+              <w:t>N/A</w:t>
+            </w:r>
+          </w:p>
+        </w:tc>
+        <w:tc>
+          <w:tcPr>
+            <w:tcW w:w="1400" w:type="dxa"/>
+            <w:shd w:val="clear" w:color="auto" w:fill="auto"/>
+            <w:noWrap/>
+            <w:vAlign w:val="bottom"/>
+            <w:hideMark/>
+          </w:tcPr>
+          <w:p>
+            <w:pPr>
+              <w:spacing w:after="0" w:line="240" w:lineRule="auto"/>
+              <w:rPr>
+                <w:rFonts w:ascii="Times New Roman" w:eastAsia="Times New Roman" w:hAnsi="Times New Roman" w:cs="Times New Roman"/>
+                <w:color w:val="000000"/>
+                <w:sz w:val="24"/>
+                <w:szCs w:val="24"/>
+              </w:rPr>
+            </w:pPr>
+            <w:r>
+              <w:rPr>
+                <w:rFonts w:ascii="Times New Roman" w:eastAsia="Times New Roman" w:hAnsi="Times New Roman" w:cs="Times New Roman"/>
+                <w:color w:val="000000"/>
+                <w:sz w:val="24"/>
+                <w:szCs w:val="24"/>
+              </w:rPr>
+              <w:t>N/A</w:t>
+            </w:r>
+          </w:p>
+        </w:tc>
+        <w:tc>
+          <w:tcPr>
+            <w:tcW w:w="1400" w:type="dxa"/>
+            <w:shd w:val="clear" w:color="auto" w:fill="auto"/>
+            <w:noWrap/>
+            <w:vAlign w:val="bottom"/>
+            <w:hideMark/>
+          </w:tcPr>
+          <w:p>
+            <w:pPr>
+              <w:spacing w:after="0" w:line="240" w:lineRule="auto"/>
+              <w:rPr>
+                <w:rFonts w:ascii="Times New Roman" w:eastAsia="Times New Roman" w:hAnsi="Times New Roman" w:cs="Times New Roman"/>
+                <w:color w:val="000000"/>
+                <w:sz w:val="24"/>
+                <w:szCs w:val="24"/>
+              </w:rPr>
+            </w:pPr>
+            <w:r>
+              <w:rPr>
+                <w:rFonts w:ascii="Times New Roman" w:eastAsia="Times New Roman" w:hAnsi="Times New Roman" w:cs="Times New Roman"/>
+                <w:color w:val="000000"/>
+                <w:sz w:val="24"/>
+                <w:szCs w:val="24"/>
+              </w:rPr>
+              <w:t>N/A</w:t>
+            </w:r>
+          </w:p>
+        </w:tc>
+        <w:tc>
+          <w:tcPr>
+            <w:tcW w:w="1400" w:type="dxa"/>
+            <w:shd w:val="clear" w:color="auto" w:fill="auto"/>
+            <w:noWrap/>
+            <w:vAlign w:val="bottom"/>
+            <w:hideMark/>
+          </w:tcPr>
+          <w:p>
+            <w:pPr>
+              <w:spacing w:after="0" w:line="240" w:lineRule="auto"/>
+              <w:rPr>
+                <w:rFonts w:ascii="Times New Roman" w:eastAsia="Times New Roman" w:hAnsi="Times New Roman" w:cs="Times New Roman"/>
+                <w:color w:val="000000"/>
+                <w:sz w:val="24"/>
+                <w:szCs w:val="24"/>
+              </w:rPr>
+            </w:pPr>
+            <w:r>
+              <w:rPr>
+                <w:rFonts w:ascii="Times New Roman" w:eastAsia="Times New Roman" w:hAnsi="Times New Roman" w:cs="Times New Roman"/>
+                <w:color w:val="000000"/>
+                <w:sz w:val="24"/>
+                <w:szCs w:val="24"/>
+              </w:rPr>
+              <w:t>N/A</w:t>
+            </w:r>
+          </w:p>
+        </w:tc>
+      </w:tr>
+      <w:tr>
+        <w:trPr>
+          <w:trHeight w:val="315"/>
+        </w:trPr>
+        <w:tc>
+          <w:tcPr>
+            <w:tcW w:w="1954" w:type="dxa"/>
+            <w:shd w:val="clear" w:color="auto" w:fill="auto"/>
+            <w:noWrap/>
+            <w:vAlign w:val="bottom"/>
+            <w:hideMark/>
+          </w:tcPr>
+          <w:p>
+            <w:pPr>
+              <w:spacing w:after="0" w:line="240" w:lineRule="auto"/>
+              <w:rPr>
+                <w:rFonts w:ascii="Times New Roman" w:eastAsia="Times New Roman" w:hAnsi="Times New Roman" w:cs="Times New Roman"/>
+                <w:color w:val="000000"/>
+                <w:sz w:val="24"/>
+                <w:szCs w:val="24"/>
+              </w:rPr>
+            </w:pPr>
+          </w:p>
+        </w:tc>
+        <w:tc>
+          <w:tcPr>
+            <w:tcW w:w="1400" w:type="dxa"/>
+            <w:shd w:val="clear" w:color="auto" w:fill="auto"/>
+            <w:noWrap/>
+            <w:vAlign w:val="bottom"/>
+            <w:hideMark/>
+          </w:tcPr>
+          <w:p>
+            <w:pPr>
+              <w:spacing w:after="0" w:line="240" w:lineRule="auto"/>
+              <w:rPr>
+                <w:rFonts w:ascii="Times New Roman" w:eastAsia="Times New Roman" w:hAnsi="Times New Roman" w:cs="Times New Roman"/>
+                <w:sz w:val="24"/>
+                <w:szCs w:val="24"/>
+              </w:rPr>
+            </w:pPr>
+          </w:p>
+        </w:tc>
+        <w:tc>
+          <w:tcPr>
+            <w:tcW w:w="1400" w:type="dxa"/>
+            <w:shd w:val="clear" w:color="auto" w:fill="auto"/>
+            <w:noWrap/>
+            <w:vAlign w:val="bottom"/>
+            <w:hideMark/>
+          </w:tcPr>
+          <w:p>
+            <w:pPr>
+              <w:spacing w:after="0" w:line="240" w:lineRule="auto"/>
+              <w:rPr>
+                <w:rFonts w:ascii="Times New Roman" w:eastAsia="Times New Roman" w:hAnsi="Times New Roman" w:cs="Times New Roman"/>
+                <w:sz w:val="24"/>
+                <w:szCs w:val="24"/>
+              </w:rPr>
+            </w:pPr>
+          </w:p>
+        </w:tc>
+        <w:tc>
+          <w:tcPr>
+            <w:tcW w:w="1400" w:type="dxa"/>
+            <w:shd w:val="clear" w:color="auto" w:fill="auto"/>
+            <w:noWrap/>
+            <w:vAlign w:val="bottom"/>
+            <w:hideMark/>
+          </w:tcPr>
+          <w:p>
+            <w:pPr>
+              <w:spacing w:after="0" w:line="240" w:lineRule="auto"/>
+              <w:rPr>
+                <w:rFonts w:ascii="Times New Roman" w:eastAsia="Times New Roman" w:hAnsi="Times New Roman" w:cs="Times New Roman"/>
+                <w:sz w:val="24"/>
+                <w:szCs w:val="24"/>
+              </w:rPr>
+            </w:pPr>
+          </w:p>
+        </w:tc>
+        <w:tc>
+          <w:tcPr>
+            <w:tcW w:w="1400" w:type="dxa"/>
+            <w:shd w:val="clear" w:color="auto" w:fill="auto"/>
+            <w:noWrap/>
+            <w:vAlign w:val="bottom"/>
+            <w:hideMark/>
+          </w:tcPr>
+          <w:p>
+            <w:pPr>
+              <w:spacing w:after="0" w:line="240" w:lineRule="auto"/>
+              <w:rPr>
+                <w:rFonts w:ascii="Times New Roman" w:eastAsia="Times New Roman" w:hAnsi="Times New Roman" w:cs="Times New Roman"/>
+                <w:sz w:val="24"/>
+                <w:szCs w:val="24"/>
+              </w:rPr>
+            </w:pPr>
+          </w:p>
+        </w:tc>
+        <w:tc>
+          <w:tcPr>
+            <w:tcW w:w="1400" w:type="dxa"/>
+            <w:shd w:val="clear" w:color="auto" w:fill="auto"/>
+            <w:noWrap/>
+            <w:vAlign w:val="bottom"/>
+            <w:hideMark/>
+          </w:tcPr>
+          <w:p>
+            <w:pPr>
+              <w:spacing w:after="0" w:line="240" w:lineRule="auto"/>
+              <w:rPr>
+                <w:rFonts w:ascii="Times New Roman" w:eastAsia="Times New Roman" w:hAnsi="Times New Roman" w:cs="Times New Roman"/>
+                <w:sz w:val="24"/>
+                <w:szCs w:val="24"/>
+              </w:rPr>
+            </w:pPr>
+          </w:p>
+        </w:tc>
+      </w:tr>
+      <w:tr>
+        <w:trPr>
+          <w:trHeight w:val="315"/>
+        </w:trPr>
+        <w:tc>
+          <w:tcPr>
+            <w:tcW w:w="1954" w:type="dxa"/>
+            <w:shd w:val="clear" w:color="auto" w:fill="auto"/>
+            <w:noWrap/>
+            <w:vAlign w:val="bottom"/>
+            <w:hideMark/>
+          </w:tcPr>
+          <w:p>
+            <w:pPr>
+              <w:spacing w:after="0" w:line="240" w:lineRule="auto"/>
+              <w:rPr>
+                <w:rFonts w:ascii="Times New Roman" w:eastAsia="Times New Roman" w:hAnsi="Times New Roman" w:cs="Times New Roman"/>
+                <w:sz w:val="24"/>
+                <w:szCs w:val="24"/>
+              </w:rPr>
+            </w:pPr>
+            <w:r>
+              <w:rPr>
+                <w:rFonts w:ascii="Times New Roman" w:eastAsia="Times New Roman" w:hAnsi="Times New Roman" w:cs="Times New Roman"/>
+                <w:color w:val="000000"/>
+                <w:sz w:val="24"/>
+                <w:szCs w:val="24"/>
+              </w:rPr>
+              <w:t>Health upgrade</w:t>
+            </w:r>
+          </w:p>
+        </w:tc>
+        <w:tc>
+          <w:tcPr>
+            <w:tcW w:w="1400" w:type="dxa"/>
+            <w:shd w:val="clear" w:color="auto" w:fill="auto"/>
+            <w:noWrap/>
+            <w:vAlign w:val="bottom"/>
+            <w:hideMark/>
+          </w:tcPr>
+          <w:p>
+            <w:pPr>
+              <w:spacing w:after="0" w:line="240" w:lineRule="auto"/>
+              <w:rPr>
+                <w:rFonts w:ascii="Times New Roman" w:eastAsia="Times New Roman" w:hAnsi="Times New Roman" w:cs="Times New Roman"/>
+                <w:sz w:val="24"/>
+                <w:szCs w:val="24"/>
+              </w:rPr>
+            </w:pPr>
+            <w:r>
+              <w:rPr>
+                <w:rFonts w:ascii="Times New Roman" w:eastAsia="Times New Roman" w:hAnsi="Times New Roman" w:cs="Times New Roman"/>
+                <w:color w:val="000000"/>
+                <w:sz w:val="24"/>
+                <w:szCs w:val="24"/>
+              </w:rPr>
+              <w:t>7.50%</w:t>
+            </w:r>
+          </w:p>
+        </w:tc>
+        <w:tc>
+          <w:tcPr>
+            <w:tcW w:w="1400" w:type="dxa"/>
+            <w:shd w:val="clear" w:color="auto" w:fill="auto"/>
+            <w:noWrap/>
+            <w:vAlign w:val="bottom"/>
+            <w:hideMark/>
+          </w:tcPr>
+          <w:p>
+            <w:pPr>
+              <w:spacing w:after="0" w:line="240" w:lineRule="auto"/>
+              <w:rPr>
+                <w:rFonts w:ascii="Times New Roman" w:eastAsia="Times New Roman" w:hAnsi="Times New Roman" w:cs="Times New Roman"/>
+                <w:sz w:val="24"/>
+                <w:szCs w:val="24"/>
+              </w:rPr>
+            </w:pPr>
+          </w:p>
+        </w:tc>
+        <w:tc>
+          <w:tcPr>
+            <w:tcW w:w="1400" w:type="dxa"/>
+            <w:shd w:val="clear" w:color="auto" w:fill="auto"/>
+            <w:noWrap/>
+            <w:vAlign w:val="bottom"/>
+            <w:hideMark/>
+          </w:tcPr>
+          <w:p>
+            <w:pPr>
+              <w:spacing w:after="0" w:line="240" w:lineRule="auto"/>
+              <w:rPr>
+                <w:rFonts w:ascii="Times New Roman" w:eastAsia="Times New Roman" w:hAnsi="Times New Roman" w:cs="Times New Roman"/>
+                <w:sz w:val="24"/>
+                <w:szCs w:val="24"/>
+              </w:rPr>
+            </w:pPr>
+          </w:p>
+        </w:tc>
+        <w:tc>
+          <w:tcPr>
+            <w:tcW w:w="1400" w:type="dxa"/>
+            <w:shd w:val="clear" w:color="auto" w:fill="auto"/>
+            <w:noWrap/>
+            <w:vAlign w:val="bottom"/>
+            <w:hideMark/>
+          </w:tcPr>
+          <w:p>
+            <w:pPr>
+              <w:spacing w:after="0" w:line="240" w:lineRule="auto"/>
+              <w:rPr>
+                <w:rFonts w:ascii="Times New Roman" w:eastAsia="Times New Roman" w:hAnsi="Times New Roman" w:cs="Times New Roman"/>
+                <w:sz w:val="24"/>
+                <w:szCs w:val="24"/>
+              </w:rPr>
+            </w:pPr>
+          </w:p>
+        </w:tc>
+        <w:tc>
+          <w:tcPr>
+            <w:tcW w:w="1400" w:type="dxa"/>
+            <w:shd w:val="clear" w:color="auto" w:fill="auto"/>
+            <w:noWrap/>
+            <w:vAlign w:val="bottom"/>
+            <w:hideMark/>
+          </w:tcPr>
+          <w:p>
+            <w:pPr>
+              <w:spacing w:after="0" w:line="240" w:lineRule="auto"/>
+              <w:rPr>
+                <w:rFonts w:ascii="Times New Roman" w:eastAsia="Times New Roman" w:hAnsi="Times New Roman" w:cs="Times New Roman"/>
+                <w:sz w:val="24"/>
+                <w:szCs w:val="24"/>
+              </w:rPr>
+            </w:pPr>
+          </w:p>
+        </w:tc>
+      </w:tr>
+      <w:tr>
+        <w:trPr>
+          <w:trHeight w:val="315"/>
+        </w:trPr>
+        <w:tc>
+          <w:tcPr>
+            <w:tcW w:w="1954" w:type="dxa"/>
+            <w:shd w:val="clear" w:color="auto" w:fill="auto"/>
+            <w:noWrap/>
+            <w:vAlign w:val="bottom"/>
+            <w:hideMark/>
+          </w:tcPr>
+          <w:p>
+            <w:pPr>
+              <w:spacing w:after="0" w:line="240" w:lineRule="auto"/>
+              <w:rPr>
+                <w:rFonts w:ascii="Times New Roman" w:eastAsia="Times New Roman" w:hAnsi="Times New Roman" w:cs="Times New Roman"/>
+                <w:sz w:val="24"/>
+                <w:szCs w:val="24"/>
+              </w:rPr>
+            </w:pPr>
+            <w:r>
+              <w:rPr>
+                <w:rFonts w:ascii="Times New Roman" w:eastAsia="Times New Roman" w:hAnsi="Times New Roman" w:cs="Times New Roman"/>
+                <w:color w:val="000000"/>
+                <w:sz w:val="24"/>
+                <w:szCs w:val="24"/>
+              </w:rPr>
+              <w:t>health potion chance</w:t>
+            </w:r>
+          </w:p>
+        </w:tc>
+        <w:tc>
+          <w:tcPr>
+            <w:tcW w:w="1400" w:type="dxa"/>
+            <w:shd w:val="clear" w:color="auto" w:fill="auto"/>
+            <w:noWrap/>
+            <w:vAlign w:val="bottom"/>
+            <w:hideMark/>
+          </w:tcPr>
+          <w:p>
+            <w:pPr>
+              <w:spacing w:after="0" w:line="240" w:lineRule="auto"/>
+              <w:rPr>
+                <w:rFonts w:ascii="Times New Roman" w:eastAsia="Times New Roman" w:hAnsi="Times New Roman" w:cs="Times New Roman"/>
+                <w:sz w:val="24"/>
+                <w:szCs w:val="24"/>
+              </w:rPr>
+            </w:pPr>
+            <w:r>
+              <w:rPr>
+                <w:rFonts w:ascii="Times New Roman" w:eastAsia="Times New Roman" w:hAnsi="Times New Roman" w:cs="Times New Roman"/>
+                <w:color w:val="000000"/>
+                <w:sz w:val="24"/>
+                <w:szCs w:val="24"/>
+              </w:rPr>
+              <w:t>15%</w:t>
+            </w:r>
+          </w:p>
+        </w:tc>
+        <w:tc>
+          <w:tcPr>
+            <w:tcW w:w="1400" w:type="dxa"/>
+            <w:shd w:val="clear" w:color="auto" w:fill="auto"/>
+            <w:noWrap/>
+            <w:vAlign w:val="bottom"/>
+            <w:hideMark/>
+          </w:tcPr>
+          <w:p>
+            <w:pPr>
+              <w:spacing w:after="0" w:line="240" w:lineRule="auto"/>
+              <w:rPr>
+                <w:rFonts w:ascii="Times New Roman" w:eastAsia="Times New Roman" w:hAnsi="Times New Roman" w:cs="Times New Roman"/>
+                <w:sz w:val="24"/>
+                <w:szCs w:val="24"/>
+              </w:rPr>
+            </w:pPr>
+            <w:r>
+              <w:rPr>
+                <w:rFonts w:ascii="Times New Roman" w:eastAsia="Times New Roman" w:hAnsi="Times New Roman" w:cs="Times New Roman"/>
+                <w:color w:val="000000"/>
+                <w:sz w:val="24"/>
+                <w:szCs w:val="24"/>
+              </w:rPr>
+              <w:t>N/A</w:t>
+            </w:r>
+          </w:p>
+        </w:tc>
+        <w:tc>
+          <w:tcPr>
+            <w:tcW w:w="1400" w:type="dxa"/>
+            <w:shd w:val="clear" w:color="auto" w:fill="auto"/>
+            <w:noWrap/>
+            <w:vAlign w:val="bottom"/>
+            <w:hideMark/>
+          </w:tcPr>
+          <w:p>
+            <w:pPr>
+              <w:spacing w:after="0" w:line="240" w:lineRule="auto"/>
+              <w:rPr>
+                <w:rFonts w:ascii="Times New Roman" w:eastAsia="Times New Roman" w:hAnsi="Times New Roman" w:cs="Times New Roman"/>
+                <w:sz w:val="24"/>
+                <w:szCs w:val="24"/>
+              </w:rPr>
+            </w:pPr>
+            <w:r>
+              <w:rPr>
+                <w:rFonts w:ascii="Times New Roman" w:eastAsia="Times New Roman" w:hAnsi="Times New Roman" w:cs="Times New Roman"/>
+                <w:color w:val="000000"/>
+                <w:sz w:val="24"/>
+                <w:szCs w:val="24"/>
+              </w:rPr>
+              <w:t>N/A</w:t>
+            </w:r>
+          </w:p>
+        </w:tc>
+        <w:tc>
+          <w:tcPr>
+            <w:tcW w:w="1400" w:type="dxa"/>
+            <w:shd w:val="clear" w:color="auto" w:fill="auto"/>
+            <w:noWrap/>
+            <w:vAlign w:val="bottom"/>
+            <w:hideMark/>
+          </w:tcPr>
+          <w:p>
+            <w:pPr>
+              <w:spacing w:after="0" w:line="240" w:lineRule="auto"/>
+              <w:rPr>
+                <w:rFonts w:ascii="Times New Roman" w:eastAsia="Times New Roman" w:hAnsi="Times New Roman" w:cs="Times New Roman"/>
+                <w:sz w:val="24"/>
+                <w:szCs w:val="24"/>
+              </w:rPr>
+            </w:pPr>
+            <w:r>
+              <w:rPr>
+                <w:rFonts w:ascii="Times New Roman" w:eastAsia="Times New Roman" w:hAnsi="Times New Roman" w:cs="Times New Roman"/>
+                <w:color w:val="000000"/>
+                <w:sz w:val="24"/>
+                <w:szCs w:val="24"/>
+              </w:rPr>
+              <w:t>N/A</w:t>
+            </w:r>
+          </w:p>
+        </w:tc>
+        <w:tc>
+          <w:tcPr>
+            <w:tcW w:w="1400" w:type="dxa"/>
+            <w:shd w:val="clear" w:color="auto" w:fill="auto"/>
+            <w:noWrap/>
+            <w:vAlign w:val="bottom"/>
+            <w:hideMark/>
+          </w:tcPr>
+          <w:p>
+            <w:pPr>
+              <w:spacing w:after="0" w:line="240" w:lineRule="auto"/>
+              <w:rPr>
+                <w:rFonts w:ascii="Times New Roman" w:eastAsia="Times New Roman" w:hAnsi="Times New Roman" w:cs="Times New Roman"/>
+                <w:sz w:val="24"/>
+                <w:szCs w:val="24"/>
+              </w:rPr>
+            </w:pPr>
+            <w:r>
+              <w:rPr>
+                <w:rFonts w:ascii="Times New Roman" w:eastAsia="Times New Roman" w:hAnsi="Times New Roman" w:cs="Times New Roman"/>
+                <w:color w:val="000000"/>
+                <w:sz w:val="24"/>
+                <w:szCs w:val="24"/>
+              </w:rPr>
+              <w:t>N/A</w:t>
+            </w:r>
+          </w:p>
+        </w:tc>
+      </w:tr>
+      <w:tr>
+        <w:trPr>
+          <w:trHeight w:val="315"/>
+        </w:trPr>
+        <w:tc>
+          <w:tcPr>
+            <w:tcW w:w="1954" w:type="dxa"/>
+            <w:shd w:val="clear" w:color="auto" w:fill="auto"/>
+            <w:noWrap/>
+            <w:vAlign w:val="bottom"/>
+            <w:hideMark/>
+          </w:tcPr>
+          <w:p>
+            <w:pPr>
+              <w:spacing w:after="0" w:line="240" w:lineRule="auto"/>
+              <w:rPr>
+                <w:rFonts w:ascii="Times New Roman" w:eastAsia="Times New Roman" w:hAnsi="Times New Roman" w:cs="Times New Roman"/>
+                <w:sz w:val="24"/>
+                <w:szCs w:val="24"/>
+              </w:rPr>
+            </w:pPr>
+            <w:r>
+              <w:rPr>
+                <w:rFonts w:ascii="Times New Roman" w:eastAsia="Times New Roman" w:hAnsi="Times New Roman" w:cs="Times New Roman"/>
+                <w:color w:val="000000"/>
+                <w:sz w:val="24"/>
+                <w:szCs w:val="24"/>
+              </w:rPr>
+              <w:t>damage upgrade</w:t>
+            </w:r>
+          </w:p>
+        </w:tc>
+        <w:tc>
+          <w:tcPr>
+            <w:tcW w:w="1400" w:type="dxa"/>
+            <w:shd w:val="clear" w:color="auto" w:fill="auto"/>
+            <w:noWrap/>
+            <w:vAlign w:val="bottom"/>
+            <w:hideMark/>
+          </w:tcPr>
+          <w:p>
+            <w:pPr>
+              <w:spacing w:after="0" w:line="240" w:lineRule="auto"/>
+              <w:rPr>
+                <w:rFonts w:ascii="Times New Roman" w:eastAsia="Times New Roman" w:hAnsi="Times New Roman" w:cs="Times New Roman"/>
+                <w:sz w:val="24"/>
+                <w:szCs w:val="24"/>
+              </w:rPr>
+            </w:pPr>
+            <w:r>
+              <w:rPr>
+                <w:rFonts w:ascii="Times New Roman" w:eastAsia="Times New Roman" w:hAnsi="Times New Roman" w:cs="Times New Roman"/>
+                <w:color w:val="000000"/>
+                <w:sz w:val="24"/>
+                <w:szCs w:val="24"/>
+              </w:rPr>
+              <w:t>8%</w:t>
+            </w:r>
+          </w:p>
+        </w:tc>
+        <w:tc>
+          <w:tcPr>
+            <w:tcW w:w="1400" w:type="dxa"/>
+            <w:shd w:val="clear" w:color="auto" w:fill="auto"/>
+            <w:noWrap/>
+            <w:vAlign w:val="bottom"/>
+            <w:hideMark/>
+          </w:tcPr>
+          <w:p>
+            <w:pPr>
+              <w:spacing w:after="0" w:line="240" w:lineRule="auto"/>
+              <w:rPr>
+                <w:rFonts w:ascii="Times New Roman" w:eastAsia="Times New Roman" w:hAnsi="Times New Roman" w:cs="Times New Roman"/>
+                <w:sz w:val="24"/>
+                <w:szCs w:val="24"/>
+              </w:rPr>
+            </w:pPr>
+            <w:r>
+              <w:rPr>
+                <w:rFonts w:ascii="Times New Roman" w:eastAsia="Times New Roman" w:hAnsi="Times New Roman" w:cs="Times New Roman"/>
+                <w:color w:val="000000"/>
+                <w:sz w:val="24"/>
+                <w:szCs w:val="24"/>
+              </w:rPr>
+              <w:t>N/A</w:t>
+            </w:r>
+          </w:p>
+        </w:tc>
+        <w:tc>
+          <w:tcPr>
+            <w:tcW w:w="1400" w:type="dxa"/>
+            <w:shd w:val="clear" w:color="auto" w:fill="auto"/>
+            <w:noWrap/>
+            <w:vAlign w:val="bottom"/>
+            <w:hideMark/>
+          </w:tcPr>
+          <w:p>
+            <w:pPr>
+              <w:spacing w:after="0" w:line="240" w:lineRule="auto"/>
+              <w:rPr>
+                <w:rFonts w:ascii="Times New Roman" w:eastAsia="Times New Roman" w:hAnsi="Times New Roman" w:cs="Times New Roman"/>
+                <w:sz w:val="24"/>
+                <w:szCs w:val="24"/>
+              </w:rPr>
+            </w:pPr>
+            <w:r>
+              <w:rPr>
+                <w:rFonts w:ascii="Times New Roman" w:eastAsia="Times New Roman" w:hAnsi="Times New Roman" w:cs="Times New Roman"/>
+                <w:color w:val="000000"/>
+                <w:sz w:val="24"/>
+                <w:szCs w:val="24"/>
+              </w:rPr>
+              <w:t>N/A</w:t>
+            </w:r>
+          </w:p>
+        </w:tc>
+        <w:tc>
+          <w:tcPr>
+            <w:tcW w:w="1400" w:type="dxa"/>
+            <w:shd w:val="clear" w:color="auto" w:fill="auto"/>
+            <w:noWrap/>
+            <w:vAlign w:val="bottom"/>
+            <w:hideMark/>
+          </w:tcPr>
+          <w:p>
+            <w:pPr>
+              <w:spacing w:after="0" w:line="240" w:lineRule="auto"/>
+              <w:rPr>
+                <w:rFonts w:ascii="Times New Roman" w:eastAsia="Times New Roman" w:hAnsi="Times New Roman" w:cs="Times New Roman"/>
+                <w:sz w:val="24"/>
+                <w:szCs w:val="24"/>
+              </w:rPr>
+            </w:pPr>
+            <w:r>
+              <w:rPr>
+                <w:rFonts w:ascii="Times New Roman" w:eastAsia="Times New Roman" w:hAnsi="Times New Roman" w:cs="Times New Roman"/>
+                <w:color w:val="000000"/>
+                <w:sz w:val="24"/>
+                <w:szCs w:val="24"/>
+              </w:rPr>
+              <w:t>N/A</w:t>
+            </w:r>
+          </w:p>
+        </w:tc>
+        <w:tc>
+          <w:tcPr>
+            <w:tcW w:w="1400" w:type="dxa"/>
+            <w:shd w:val="clear" w:color="auto" w:fill="auto"/>
+            <w:noWrap/>
+            <w:vAlign w:val="bottom"/>
+            <w:hideMark/>
+          </w:tcPr>
+          <w:p>
+            <w:pPr>
+              <w:spacing w:after="0" w:line="240" w:lineRule="auto"/>
+              <w:rPr>
+                <w:rFonts w:ascii="Times New Roman" w:eastAsia="Times New Roman" w:hAnsi="Times New Roman" w:cs="Times New Roman"/>
+                <w:sz w:val="24"/>
+                <w:szCs w:val="24"/>
+              </w:rPr>
+            </w:pPr>
+            <w:r>
+              <w:rPr>
+                <w:rFonts w:ascii="Times New Roman" w:eastAsia="Times New Roman" w:hAnsi="Times New Roman" w:cs="Times New Roman"/>
+                <w:color w:val="000000"/>
+                <w:sz w:val="24"/>
+                <w:szCs w:val="24"/>
+              </w:rPr>
+              <w:t>N/A</w:t>
+            </w:r>
+          </w:p>
+        </w:tc>
+      </w:tr>
+      <w:tr>
+        <w:trPr>
+          <w:trHeight w:val="315"/>
+        </w:trPr>
+        <w:tc>
+          <w:tcPr>
+            <w:tcW w:w="1954" w:type="dxa"/>
+            <w:shd w:val="clear" w:color="auto" w:fill="auto"/>
+            <w:noWrap/>
+            <w:vAlign w:val="bottom"/>
+            <w:hideMark/>
+          </w:tcPr>
+          <w:p>
+            <w:pPr>
+              <w:spacing w:after="0" w:line="240" w:lineRule="auto"/>
+              <w:rPr>
+                <w:rFonts w:ascii="Times New Roman" w:eastAsia="Times New Roman" w:hAnsi="Times New Roman" w:cs="Times New Roman"/>
+                <w:color w:val="000000"/>
+                <w:sz w:val="24"/>
+                <w:szCs w:val="24"/>
+              </w:rPr>
+            </w:pPr>
+            <w:r>
+              <w:rPr>
+                <w:rFonts w:ascii="Times New Roman" w:eastAsia="Times New Roman" w:hAnsi="Times New Roman" w:cs="Times New Roman"/>
+                <w:color w:val="000000"/>
+                <w:sz w:val="24"/>
+                <w:szCs w:val="24"/>
+              </w:rPr>
+              <w:t>no drops</w:t>
+            </w:r>
+          </w:p>
+        </w:tc>
+        <w:tc>
+          <w:tcPr>
+            <w:tcW w:w="1400" w:type="dxa"/>
+            <w:shd w:val="clear" w:color="auto" w:fill="auto"/>
+            <w:noWrap/>
+            <w:vAlign w:val="bottom"/>
+            <w:hideMark/>
+          </w:tcPr>
+          <w:p>
+            <w:pPr>
+              <w:spacing w:after="0" w:line="240" w:lineRule="auto"/>
+              <w:jc w:val="right"/>
+              <w:rPr>
+                <w:rFonts w:ascii="Times New Roman" w:eastAsia="Times New Roman" w:hAnsi="Times New Roman" w:cs="Times New Roman"/>
+                <w:color w:val="000000"/>
+                <w:sz w:val="24"/>
+                <w:szCs w:val="24"/>
+              </w:rPr>
+            </w:pPr>
+            <w:r>
+              <w:rPr>
+                <w:rFonts w:ascii="Times New Roman" w:eastAsia="Times New Roman" w:hAnsi="Times New Roman" w:cs="Times New Roman"/>
+                <w:color w:val="000000"/>
+                <w:sz w:val="24"/>
+                <w:szCs w:val="24"/>
+              </w:rPr>
+              <w:t>70%</w:t>
+            </w:r>
+          </w:p>
+        </w:tc>
+        <w:tc>
+          <w:tcPr>
+            <w:tcW w:w="1400" w:type="dxa"/>
+            <w:shd w:val="clear" w:color="auto" w:fill="auto"/>
+            <w:noWrap/>
+            <w:vAlign w:val="bottom"/>
+            <w:hideMark/>
+          </w:tcPr>
+          <w:p>
+            <w:pPr>
+              <w:spacing w:after="0" w:line="240" w:lineRule="auto"/>
+              <w:jc w:val="right"/>
+              <w:rPr>
+                <w:rFonts w:ascii="Times New Roman" w:eastAsia="Times New Roman" w:hAnsi="Times New Roman" w:cs="Times New Roman"/>
+                <w:color w:val="000000"/>
+                <w:sz w:val="24"/>
+                <w:szCs w:val="24"/>
+              </w:rPr>
+            </w:pPr>
+            <w:r>
+              <w:rPr>
+                <w:rFonts w:ascii="Times New Roman" w:eastAsia="Times New Roman" w:hAnsi="Times New Roman" w:cs="Times New Roman"/>
+                <w:color w:val="000000"/>
+                <w:sz w:val="24"/>
+                <w:szCs w:val="24"/>
+              </w:rPr>
+              <w:t>N/A</w:t>
+            </w:r>
+          </w:p>
+        </w:tc>
+        <w:tc>
+          <w:tcPr>
+            <w:tcW w:w="1400" w:type="dxa"/>
+            <w:shd w:val="clear" w:color="auto" w:fill="auto"/>
+            <w:noWrap/>
+            <w:vAlign w:val="bottom"/>
+            <w:hideMark/>
+          </w:tcPr>
+          <w:p>
+            <w:pPr>
+              <w:spacing w:after="0" w:line="240" w:lineRule="auto"/>
+              <w:rPr>
+                <w:rFonts w:ascii="Times New Roman" w:eastAsia="Times New Roman" w:hAnsi="Times New Roman" w:cs="Times New Roman"/>
+                <w:sz w:val="24"/>
+                <w:szCs w:val="24"/>
+              </w:rPr>
+            </w:pPr>
+            <w:r>
+              <w:rPr>
+                <w:rFonts w:ascii="Times New Roman" w:eastAsia="Times New Roman" w:hAnsi="Times New Roman" w:cs="Times New Roman"/>
+                <w:color w:val="000000"/>
+                <w:sz w:val="24"/>
+                <w:szCs w:val="24"/>
+              </w:rPr>
+              <w:t>N/A</w:t>
+            </w:r>
+          </w:p>
+        </w:tc>
+        <w:tc>
+          <w:tcPr>
+            <w:tcW w:w="1400" w:type="dxa"/>
+            <w:shd w:val="clear" w:color="auto" w:fill="auto"/>
+            <w:noWrap/>
+            <w:vAlign w:val="bottom"/>
+            <w:hideMark/>
+          </w:tcPr>
+          <w:p>
+            <w:pPr>
+              <w:spacing w:after="0" w:line="240" w:lineRule="auto"/>
+              <w:rPr>
+                <w:rFonts w:ascii="Times New Roman" w:eastAsia="Times New Roman" w:hAnsi="Times New Roman" w:cs="Times New Roman"/>
+                <w:sz w:val="24"/>
+                <w:szCs w:val="24"/>
+              </w:rPr>
+            </w:pPr>
+            <w:r>
+              <w:rPr>
+                <w:rFonts w:ascii="Times New Roman" w:eastAsia="Times New Roman" w:hAnsi="Times New Roman" w:cs="Times New Roman"/>
+                <w:color w:val="000000"/>
+                <w:sz w:val="24"/>
+                <w:szCs w:val="24"/>
+              </w:rPr>
+              <w:t>N/A</w:t>
+            </w:r>
+          </w:p>
+        </w:tc>
+        <w:tc>
+          <w:tcPr>
+            <w:tcW w:w="1400" w:type="dxa"/>
+            <w:shd w:val="clear" w:color="auto" w:fill="auto"/>
+            <w:noWrap/>
+            <w:vAlign w:val="bottom"/>
+            <w:hideMark/>
+          </w:tcPr>
+          <w:p>
+            <w:pPr>
+              <w:spacing w:after="0" w:line="240" w:lineRule="auto"/>
+              <w:rPr>
+                <w:rFonts w:ascii="Times New Roman" w:eastAsia="Times New Roman" w:hAnsi="Times New Roman" w:cs="Times New Roman"/>
+                <w:sz w:val="24"/>
+                <w:szCs w:val="24"/>
+              </w:rPr>
+            </w:pPr>
+            <w:r>
+              <w:rPr>
+                <w:rFonts w:ascii="Times New Roman" w:eastAsia="Times New Roman" w:hAnsi="Times New Roman" w:cs="Times New Roman"/>
+                <w:color w:val="000000"/>
+                <w:sz w:val="24"/>
+                <w:szCs w:val="24"/>
+              </w:rPr>
+              <w:t>N/A</w:t>
+            </w:r>
+          </w:p>
+        </w:tc>
+      </w:tr>
+    </w:tbl>
+    <w:p>
+      <w:pPr>
+        <w:rPr>
+          <w:rFonts w:ascii="Times New Roman" w:hAnsi="Times New Roman" w:cs="Times New Roman"/>
+          <w:b/>
+          <w:bCs/>
+          <w:sz w:val="24"/>
+          <w:szCs w:val="24"/>
+        </w:rPr>
+      </w:pPr>
+    </w:p>
+    <w:p>
+      <w:pPr>
+        <w:rPr>
+          <w:rFonts w:ascii="Times New Roman" w:hAnsi="Times New Roman" w:cs="Times New Roman"/>
+          <w:b/>
+          <w:bCs/>
+          <w:sz w:val="24"/>
+          <w:szCs w:val="24"/>
+        </w:rPr>
+      </w:pPr>
+    </w:p>
+    <w:p>
+      <w:pPr>
+        <w:rPr>
+          <w:rFonts w:ascii="Times New Roman" w:hAnsi="Times New Roman" w:cs="Times New Roman"/>
+          <w:b/>
+          <w:bCs/>
+          <w:sz w:val="24"/>
+          <w:szCs w:val="24"/>
+          <w:highlight w:val="yellow"/>
+        </w:rPr>
+      </w:pPr>
+    </w:p>
+    <w:p>
+      <w:pPr>
+        <w:rPr>
+          <w:rFonts w:ascii="Times New Roman" w:hAnsi="Times New Roman" w:cs="Times New Roman"/>
+          <w:b/>
+          <w:bCs/>
+          <w:sz w:val="24"/>
+          <w:szCs w:val="24"/>
+          <w:highlight w:val="yellow"/>
+        </w:rPr>
+      </w:pPr>
+    </w:p>
+    <w:p>
+      <w:pPr>
+        <w:rPr>
+          <w:rFonts w:ascii="Times New Roman" w:hAnsi="Times New Roman" w:cs="Times New Roman"/>
+          <w:b/>
+          <w:bCs/>
+          <w:sz w:val="24"/>
+          <w:szCs w:val="24"/>
+          <w:highlight w:val="yellow"/>
+        </w:rPr>
+      </w:pPr>
+    </w:p>
+    <w:p>
+      <w:pPr>
+        <w:rPr>
+          <w:rFonts w:ascii="Times New Roman" w:hAnsi="Times New Roman" w:cs="Times New Roman"/>
+          <w:b/>
+          <w:bCs/>
+          <w:sz w:val="24"/>
+          <w:szCs w:val="24"/>
+          <w:highlight w:val="yellow"/>
+        </w:rPr>
+      </w:pPr>
+    </w:p>
+    <w:p>
+      <w:pPr>
+        <w:rPr>
+          <w:rFonts w:ascii="Times New Roman" w:hAnsi="Times New Roman" w:cs="Times New Roman"/>
+          <w:b/>
+          <w:bCs/>
+          <w:sz w:val="24"/>
+          <w:szCs w:val="24"/>
+          <w:highlight w:val="yellow"/>
+        </w:rPr>
+      </w:pPr>
+    </w:p>
+    <w:p>
+      <w:pPr>
+        <w:rPr>
+          <w:rFonts w:ascii="Times New Roman" w:hAnsi="Times New Roman" w:cs="Times New Roman"/>
+          <w:b/>
+          <w:bCs/>
+          <w:sz w:val="24"/>
+          <w:szCs w:val="24"/>
+          <w:highlight w:val="yellow"/>
+        </w:rPr>
+      </w:pPr>
+    </w:p>
+    <w:p>
+      <w:pPr>
+        <w:rPr>
+          <w:rFonts w:ascii="Times New Roman" w:hAnsi="Times New Roman" w:cs="Times New Roman"/>
+          <w:b/>
+          <w:bCs/>
+          <w:sz w:val="24"/>
+          <w:szCs w:val="24"/>
+          <w:highlight w:val="yellow"/>
+        </w:rPr>
+      </w:pPr>
+    </w:p>
+    <w:p>
+      <w:pPr>
+        <w:rPr>
+          <w:rFonts w:ascii="Times New Roman" w:hAnsi="Times New Roman" w:cs="Times New Roman"/>
+          <w:b/>
+          <w:bCs/>
+          <w:sz w:val="24"/>
+          <w:szCs w:val="24"/>
+          <w:highlight w:val="yellow"/>
+        </w:rPr>
+      </w:pPr>
+    </w:p>
+    <w:p>
+      <w:pPr>
+        <w:rPr>
+          <w:rFonts w:ascii="Times New Roman" w:hAnsi="Times New Roman" w:cs="Times New Roman"/>
+          <w:b/>
+          <w:bCs/>
+          <w:sz w:val="24"/>
+          <w:szCs w:val="24"/>
+          <w:highlight w:val="yellow"/>
+        </w:rPr>
+      </w:pPr>
+    </w:p>
+    <w:p>
+      <w:pPr>
+        <w:rPr>
+          <w:rFonts w:ascii="Times New Roman" w:hAnsi="Times New Roman" w:cs="Times New Roman"/>
+          <w:b/>
+          <w:bCs/>
+          <w:sz w:val="24"/>
+          <w:szCs w:val="24"/>
+          <w:highlight w:val="yellow"/>
+        </w:rPr>
+      </w:pPr>
+    </w:p>
+    <w:p>
+      <w:pPr>
+        <w:rPr>
+          <w:rFonts w:ascii="Times New Roman" w:hAnsi="Times New Roman" w:cs="Times New Roman"/>
+          <w:b/>
+          <w:bCs/>
+          <w:sz w:val="24"/>
+          <w:szCs w:val="24"/>
+          <w:highlight w:val="yellow"/>
+        </w:rPr>
+      </w:pPr>
+    </w:p>
+    <w:p>
+      <w:pPr>
+        <w:rPr>
+          <w:rFonts w:ascii="Times New Roman" w:hAnsi="Times New Roman" w:cs="Times New Roman"/>
+          <w:b/>
+          <w:bCs/>
+          <w:sz w:val="24"/>
+          <w:szCs w:val="24"/>
+          <w:highlight w:val="yellow"/>
+        </w:rPr>
+      </w:pPr>
+    </w:p>
+    <w:p>
+      <w:pPr>
+        <w:rPr>
+          <w:rFonts w:ascii="Times New Roman" w:hAnsi="Times New Roman" w:cs="Times New Roman"/>
+          <w:b/>
+          <w:bCs/>
+          <w:sz w:val="24"/>
+          <w:szCs w:val="24"/>
+          <w:highlight w:val="yellow"/>
+        </w:rPr>
+      </w:pPr>
     </w:p>
     <w:p>
       <w:pPr>
@@ -3437,25 +6408,7 @@
             <w:sz w:val="24"/>
             <w:szCs w:val="24"/>
           </w:rPr>
-          <w:t>https://www.maped</w:t>
-        </w:r>
-        <w:r>
-          <w:rPr>
-            <w:rStyle w:val="Hyperlink"/>
-            <w:rFonts w:ascii="Times New Roman" w:hAnsi="Times New Roman" w:cs="Times New Roman"/>
-            <w:sz w:val="24"/>
-            <w:szCs w:val="24"/>
-          </w:rPr>
-          <w:t>i</w:t>
-        </w:r>
-        <w:r>
-          <w:rPr>
-            <w:rStyle w:val="Hyperlink"/>
-            <w:rFonts w:ascii="Times New Roman" w:hAnsi="Times New Roman" w:cs="Times New Roman"/>
-            <w:sz w:val="24"/>
-            <w:szCs w:val="24"/>
-          </w:rPr>
-          <w:t>tor.org/</w:t>
+          <w:t>https://www.mapeditor.org/</w:t>
         </w:r>
       </w:hyperlink>
     </w:p>
@@ -3512,25 +6465,7 @@
             <w:sz w:val="24"/>
             <w:szCs w:val="24"/>
           </w:rPr>
-          <w:t>https://0x72.itch.io/dungeontile</w:t>
-        </w:r>
-        <w:r>
-          <w:rPr>
-            <w:rStyle w:val="Hyperlink"/>
-            <w:rFonts w:ascii="Times New Roman" w:hAnsi="Times New Roman" w:cs="Times New Roman"/>
-            <w:sz w:val="24"/>
-            <w:szCs w:val="24"/>
-          </w:rPr>
-          <w:t>s</w:t>
-        </w:r>
-        <w:r>
-          <w:rPr>
-            <w:rStyle w:val="Hyperlink"/>
-            <w:rFonts w:ascii="Times New Roman" w:hAnsi="Times New Roman" w:cs="Times New Roman"/>
-            <w:sz w:val="24"/>
-            <w:szCs w:val="24"/>
-          </w:rPr>
-          <w:t>et-ii</w:t>
+          <w:t>https://0x72.itch.io/dungeontileset-ii</w:t>
         </w:r>
       </w:hyperlink>
       <w:r>

</xml_diff>